<commit_message>
added points 4 and 5 to analysis
</commit_message>
<xml_diff>
--- a/testing.docx
+++ b/testing.docx
@@ -79,14 +79,52 @@
                 <w:szCs w:val="24"/>
               </w:rPr>
             </w:pPr>
+            <w:proofErr w:type="spellStart"/>
             <w:r>
               <w:rPr>
                 <w:rFonts w:ascii="Comic Sans MS" w:hAnsi="Comic Sans MS"/>
                 <w:sz w:val="24"/>
                 <w:lang w:val="en-US"/>
               </w:rPr>
-              <w:t>Тестване на Mockup прототип</w:t>
+              <w:t>Тестване</w:t>
             </w:r>
+            <w:proofErr w:type="spellEnd"/>
+            <w:r>
+              <w:rPr>
+                <w:rFonts w:ascii="Comic Sans MS" w:hAnsi="Comic Sans MS"/>
+                <w:sz w:val="24"/>
+                <w:lang w:val="en-US"/>
+              </w:rPr>
+              <w:t xml:space="preserve"> </w:t>
+            </w:r>
+            <w:proofErr w:type="spellStart"/>
+            <w:r>
+              <w:rPr>
+                <w:rFonts w:ascii="Comic Sans MS" w:hAnsi="Comic Sans MS"/>
+                <w:sz w:val="24"/>
+                <w:lang w:val="en-US"/>
+              </w:rPr>
+              <w:t>на</w:t>
+            </w:r>
+            <w:proofErr w:type="spellEnd"/>
+            <w:r>
+              <w:rPr>
+                <w:rFonts w:ascii="Comic Sans MS" w:hAnsi="Comic Sans MS"/>
+                <w:sz w:val="24"/>
+                <w:lang w:val="en-US"/>
+              </w:rPr>
+              <w:t xml:space="preserve"> Mockup </w:t>
+            </w:r>
+            <w:proofErr w:type="spellStart"/>
+            <w:r>
+              <w:rPr>
+                <w:rFonts w:ascii="Comic Sans MS" w:hAnsi="Comic Sans MS"/>
+                <w:sz w:val="24"/>
+                <w:lang w:val="en-US"/>
+              </w:rPr>
+              <w:t>прототип</w:t>
+            </w:r>
+            <w:proofErr w:type="spellEnd"/>
           </w:p>
         </w:tc>
       </w:tr>
@@ -197,13 +235,23 @@
                 <w:szCs w:val="24"/>
               </w:rPr>
             </w:pPr>
+            <w:proofErr w:type="spellStart"/>
             <w:r>
               <w:rPr>
                 <w:rFonts w:ascii="Comic Sans MS" w:hAnsi="Comic Sans MS"/>
                 <w:sz w:val="24"/>
                 <w:lang w:val="en-US"/>
               </w:rPr>
-              <w:t xml:space="preserve">Участници в </w:t>
+              <w:t>Участници</w:t>
+            </w:r>
+            <w:proofErr w:type="spellEnd"/>
+            <w:r>
+              <w:rPr>
+                <w:rFonts w:ascii="Comic Sans MS" w:hAnsi="Comic Sans MS"/>
+                <w:sz w:val="24"/>
+                <w:lang w:val="en-US"/>
+              </w:rPr>
+              <w:t xml:space="preserve"> в </w:t>
             </w:r>
             <w:r>
               <w:rPr>
@@ -684,8 +732,18 @@
                 <w:sz w:val="24"/>
                 <w:szCs w:val="24"/>
               </w:rPr>
-              <w:t>Владислав Тимофеев</w:t>
+              <w:t xml:space="preserve">Владислав </w:t>
             </w:r>
+            <w:proofErr w:type="spellStart"/>
+            <w:r>
+              <w:rPr>
+                <w:rFonts w:ascii="Arial" w:hAnsi="Arial" w:cs="Arial"/>
+                <w:sz w:val="24"/>
+                <w:szCs w:val="24"/>
+              </w:rPr>
+              <w:t>Тимофеев</w:t>
+            </w:r>
+            <w:proofErr w:type="spellEnd"/>
           </w:p>
         </w:tc>
         <w:tc>
@@ -820,8 +878,18 @@
                 <w:sz w:val="24"/>
                 <w:szCs w:val="24"/>
               </w:rPr>
-              <w:t>Име на тествания проект в myBalsamiq</w:t>
+              <w:t xml:space="preserve">Име на тествания проект в </w:t>
             </w:r>
+            <w:proofErr w:type="spellStart"/>
+            <w:r>
+              <w:rPr>
+                <w:rFonts w:ascii="Comic Sans MS" w:hAnsi="Comic Sans MS"/>
+                <w:sz w:val="24"/>
+                <w:szCs w:val="24"/>
+              </w:rPr>
+              <w:t>myBalsamiq</w:t>
+            </w:r>
+            <w:proofErr w:type="spellEnd"/>
           </w:p>
         </w:tc>
         <w:tc>
@@ -1672,7 +1740,25 @@
                 <w:sz w:val="24"/>
                 <w:szCs w:val="24"/>
               </w:rPr>
-              <w:t xml:space="preserve">използван в сценария - анотиращи бележки в три цвята: </w:t>
+              <w:t xml:space="preserve">използван в сценария - </w:t>
+            </w:r>
+            <w:proofErr w:type="spellStart"/>
+            <w:r>
+              <w:rPr>
+                <w:rFonts w:ascii="Comic Sans MS" w:hAnsi="Comic Sans MS"/>
+                <w:sz w:val="24"/>
+                <w:szCs w:val="24"/>
+              </w:rPr>
+              <w:t>анотиращи</w:t>
+            </w:r>
+            <w:proofErr w:type="spellEnd"/>
+            <w:r>
+              <w:rPr>
+                <w:rFonts w:ascii="Comic Sans MS" w:hAnsi="Comic Sans MS"/>
+                <w:sz w:val="24"/>
+                <w:szCs w:val="24"/>
+              </w:rPr>
+              <w:t xml:space="preserve"> бележки в три цвята: </w:t>
             </w:r>
             <w:r>
               <w:rPr>
@@ -1896,7 +1982,25 @@
                 <w:sz w:val="24"/>
                 <w:szCs w:val="24"/>
               </w:rPr>
-              <w:t xml:space="preserve">Потребителят има 3 годишен опит с използване на мобилни приложения - предимно за лична употреба но проверява и служебна поща, редовно използва 10 - 15 приложения от които любимите му три са органайзър, уеб браузър и видео-плейър. </w:t>
+              <w:t xml:space="preserve">Потребителят има 3 годишен опит с използване на мобилни приложения - предимно за лична употреба но проверява и служебна поща, редовно използва 10 - 15 приложения от които любимите му три са </w:t>
+            </w:r>
+            <w:proofErr w:type="spellStart"/>
+            <w:r>
+              <w:rPr>
+                <w:rFonts w:ascii="Comic Sans MS" w:hAnsi="Comic Sans MS"/>
+                <w:sz w:val="24"/>
+                <w:szCs w:val="24"/>
+              </w:rPr>
+              <w:t>органайзър</w:t>
+            </w:r>
+            <w:proofErr w:type="spellEnd"/>
+            <w:r>
+              <w:rPr>
+                <w:rFonts w:ascii="Comic Sans MS" w:hAnsi="Comic Sans MS"/>
+                <w:sz w:val="24"/>
+                <w:szCs w:val="24"/>
+              </w:rPr>
+              <w:t xml:space="preserve">, уеб браузър и видео-плейър. </w:t>
             </w:r>
           </w:p>
         </w:tc>
@@ -2707,13 +2811,23 @@
                 <w:szCs w:val="24"/>
               </w:rPr>
             </w:pPr>
+            <w:proofErr w:type="spellStart"/>
             <w:r>
               <w:rPr>
                 <w:rFonts w:ascii="Comic Sans MS" w:hAnsi="Comic Sans MS"/>
                 <w:sz w:val="24"/>
                 <w:szCs w:val="24"/>
               </w:rPr>
-              <w:t>Анотирани екрани</w:t>
+              <w:t>Анотирани</w:t>
+            </w:r>
+            <w:proofErr w:type="spellEnd"/>
+            <w:r>
+              <w:rPr>
+                <w:rFonts w:ascii="Comic Sans MS" w:hAnsi="Comic Sans MS"/>
+                <w:sz w:val="24"/>
+                <w:szCs w:val="24"/>
+              </w:rPr>
+              <w:t xml:space="preserve"> екрани</w:t>
             </w:r>
           </w:p>
         </w:tc>
@@ -2821,7 +2935,7 @@
                   <v:path o:extrusionok="f" gradientshapeok="t" o:connecttype="rect"/>
                   <o:lock v:ext="edit" aspectratio="t"/>
                 </v:shapetype>
-                <v:shape id="_x0000_i1081" type="#_x0000_t75" style="width:487.8pt;height:399.3pt">
+                <v:shape id="_x0000_i1025" type="#_x0000_t75" style="width:487.8pt;height:399.3pt">
                   <v:imagedata r:id="rId8" o:title="homescreen"/>
                 </v:shape>
               </w:pict>
@@ -2902,8 +3016,19 @@
                 <w:szCs w:val="24"/>
                 <w:lang w:val="en-US"/>
               </w:rPr>
-              <w:t>: Регистрация</w:t>
+              <w:t xml:space="preserve">: </w:t>
             </w:r>
+            <w:proofErr w:type="spellStart"/>
+            <w:r>
+              <w:rPr>
+                <w:rFonts w:ascii="Comic Sans MS" w:hAnsi="Comic Sans MS"/>
+                <w:sz w:val="24"/>
+                <w:szCs w:val="24"/>
+                <w:lang w:val="en-US"/>
+              </w:rPr>
+              <w:t>Регистрация</w:t>
+            </w:r>
+            <w:proofErr w:type="spellEnd"/>
             <w:r>
               <w:rPr>
                 <w:rFonts w:ascii="Comic Sans MS" w:hAnsi="Comic Sans MS"/>
@@ -3584,6 +3709,7 @@
                           </w:rPr>
                           <w:t>„</w:t>
                         </w:r>
+                        <w:proofErr w:type="spellStart"/>
                         <w:r>
                           <w:rPr>
                             <w:rFonts w:ascii="Comic Sans MS" w:hAnsi="Comic Sans MS"/>
@@ -3592,6 +3718,7 @@
                           </w:rPr>
                           <w:t>login</w:t>
                         </w:r>
+                        <w:proofErr w:type="spellEnd"/>
                         <w:r>
                           <w:rPr>
                             <w:rFonts w:ascii="Comic Sans MS" w:hAnsi="Comic Sans MS"/>
@@ -3788,6 +3915,7 @@
                           </w:rPr>
                           <w:t>„</w:t>
                         </w:r>
+                        <w:proofErr w:type="spellStart"/>
                         <w:r>
                           <w:rPr>
                             <w:rFonts w:ascii="Comic Sans MS" w:hAnsi="Comic Sans MS"/>
@@ -3796,6 +3924,7 @@
                           </w:rPr>
                           <w:t>login</w:t>
                         </w:r>
+                        <w:proofErr w:type="spellEnd"/>
                         <w:r>
                           <w:rPr>
                             <w:rFonts w:ascii="Comic Sans MS" w:hAnsi="Comic Sans MS"/>
@@ -3990,7 +4119,61 @@
                             <w:sz w:val="24"/>
                             <w:szCs w:val="24"/>
                           </w:rPr>
-                          <w:t xml:space="preserve">Решава да пробва да се логне исползвайки акаунта си от социална мрежа. Не намира бутона за logout, но след това решава да натисне бутона </w:t>
+                          <w:t xml:space="preserve">Решава да пробва да се </w:t>
+                        </w:r>
+                        <w:proofErr w:type="spellStart"/>
+                        <w:r>
+                          <w:rPr>
+                            <w:rFonts w:ascii="Comic Sans MS" w:hAnsi="Comic Sans MS"/>
+                            <w:sz w:val="24"/>
+                            <w:szCs w:val="24"/>
+                          </w:rPr>
+                          <w:t>логне</w:t>
+                        </w:r>
+                        <w:proofErr w:type="spellEnd"/>
+                        <w:r>
+                          <w:rPr>
+                            <w:rFonts w:ascii="Comic Sans MS" w:hAnsi="Comic Sans MS"/>
+                            <w:sz w:val="24"/>
+                            <w:szCs w:val="24"/>
+                          </w:rPr>
+                          <w:t xml:space="preserve"> </w:t>
+                        </w:r>
+                        <w:proofErr w:type="spellStart"/>
+                        <w:r>
+                          <w:rPr>
+                            <w:rFonts w:ascii="Comic Sans MS" w:hAnsi="Comic Sans MS"/>
+                            <w:sz w:val="24"/>
+                            <w:szCs w:val="24"/>
+                          </w:rPr>
+                          <w:t>исползвайки</w:t>
+                        </w:r>
+                        <w:proofErr w:type="spellEnd"/>
+                        <w:r>
+                          <w:rPr>
+                            <w:rFonts w:ascii="Comic Sans MS" w:hAnsi="Comic Sans MS"/>
+                            <w:sz w:val="24"/>
+                            <w:szCs w:val="24"/>
+                          </w:rPr>
+                          <w:t xml:space="preserve"> акаунта си от социална мрежа. Не намира бутона за </w:t>
+                        </w:r>
+                        <w:proofErr w:type="spellStart"/>
+                        <w:r>
+                          <w:rPr>
+                            <w:rFonts w:ascii="Comic Sans MS" w:hAnsi="Comic Sans MS"/>
+                            <w:sz w:val="24"/>
+                            <w:szCs w:val="24"/>
+                          </w:rPr>
+                          <w:t>logout</w:t>
+                        </w:r>
+                        <w:proofErr w:type="spellEnd"/>
+                        <w:r>
+                          <w:rPr>
+                            <w:rFonts w:ascii="Comic Sans MS" w:hAnsi="Comic Sans MS"/>
+                            <w:sz w:val="24"/>
+                            <w:szCs w:val="24"/>
+                          </w:rPr>
+                          <w:t xml:space="preserve">, но след това решава да натисне бутона </w:t>
                         </w:r>
                         <w:r>
                           <w:rPr>
@@ -4009,6 +4192,7 @@
                           </w:rPr>
                           <w:t>l</w:t>
                         </w:r>
+                        <w:proofErr w:type="spellStart"/>
                         <w:r>
                           <w:rPr>
                             <w:rFonts w:ascii="Comic Sans MS" w:hAnsi="Comic Sans MS"/>
@@ -4017,6 +4201,7 @@
                           </w:rPr>
                           <w:t>ogin</w:t>
                         </w:r>
+                        <w:proofErr w:type="spellEnd"/>
                         <w:r>
                           <w:rPr>
                             <w:rFonts w:ascii="Comic Sans MS" w:hAnsi="Comic Sans MS"/>
@@ -4125,7 +4310,61 @@
                             <w:sz w:val="24"/>
                             <w:szCs w:val="24"/>
                           </w:rPr>
-                          <w:t xml:space="preserve"> натиска бутона „Login with Facebook“.</w:t>
+                          <w:t xml:space="preserve"> натиска бутона „</w:t>
+                        </w:r>
+                        <w:proofErr w:type="spellStart"/>
+                        <w:r>
+                          <w:rPr>
+                            <w:rFonts w:ascii="Comic Sans MS" w:hAnsi="Comic Sans MS"/>
+                            <w:sz w:val="24"/>
+                            <w:szCs w:val="24"/>
+                          </w:rPr>
+                          <w:t>Login</w:t>
+                        </w:r>
+                        <w:proofErr w:type="spellEnd"/>
+                        <w:r>
+                          <w:rPr>
+                            <w:rFonts w:ascii="Comic Sans MS" w:hAnsi="Comic Sans MS"/>
+                            <w:sz w:val="24"/>
+                            <w:szCs w:val="24"/>
+                          </w:rPr>
+                          <w:t xml:space="preserve"> </w:t>
+                        </w:r>
+                        <w:proofErr w:type="spellStart"/>
+                        <w:r>
+                          <w:rPr>
+                            <w:rFonts w:ascii="Comic Sans MS" w:hAnsi="Comic Sans MS"/>
+                            <w:sz w:val="24"/>
+                            <w:szCs w:val="24"/>
+                          </w:rPr>
+                          <w:t>with</w:t>
+                        </w:r>
+                        <w:proofErr w:type="spellEnd"/>
+                        <w:r>
+                          <w:rPr>
+                            <w:rFonts w:ascii="Comic Sans MS" w:hAnsi="Comic Sans MS"/>
+                            <w:sz w:val="24"/>
+                            <w:szCs w:val="24"/>
+                          </w:rPr>
+                          <w:t xml:space="preserve"> </w:t>
+                        </w:r>
+                        <w:proofErr w:type="spellStart"/>
+                        <w:r>
+                          <w:rPr>
+                            <w:rFonts w:ascii="Comic Sans MS" w:hAnsi="Comic Sans MS"/>
+                            <w:sz w:val="24"/>
+                            <w:szCs w:val="24"/>
+                          </w:rPr>
+                          <w:t>Facebook</w:t>
+                        </w:r>
+                        <w:proofErr w:type="spellEnd"/>
+                        <w:r>
+                          <w:rPr>
+                            <w:rFonts w:ascii="Comic Sans MS" w:hAnsi="Comic Sans MS"/>
+                            <w:sz w:val="24"/>
+                            <w:szCs w:val="24"/>
+                          </w:rPr>
+                          <w:t>“.</w:t>
                         </w:r>
                       </w:p>
                     </w:tc>
@@ -4510,13 +4749,23 @@
                     </w:numPr>
                     <w:spacing w:after="0" w:line="240" w:lineRule="auto"/>
                   </w:pPr>
-                  <w:r>
-                    <w:rPr>
-                      <w:rFonts w:ascii="Comic Sans MS" w:hAnsi="Comic Sans MS"/>
-                      <w:sz w:val="24"/>
-                      <w:szCs w:val="24"/>
-                    </w:rPr>
-                    <w:t>Анотирани екрани</w:t>
+                  <w:proofErr w:type="spellStart"/>
+                  <w:r>
+                    <w:rPr>
+                      <w:rFonts w:ascii="Comic Sans MS" w:hAnsi="Comic Sans MS"/>
+                      <w:sz w:val="24"/>
+                      <w:szCs w:val="24"/>
+                    </w:rPr>
+                    <w:t>Анотирани</w:t>
+                  </w:r>
+                  <w:proofErr w:type="spellEnd"/>
+                  <w:r>
+                    <w:rPr>
+                      <w:rFonts w:ascii="Comic Sans MS" w:hAnsi="Comic Sans MS"/>
+                      <w:sz w:val="24"/>
+                      <w:szCs w:val="24"/>
+                    </w:rPr>
+                    <w:t xml:space="preserve"> екрани</w:t>
                   </w:r>
                 </w:p>
               </w:tc>
@@ -4610,7 +4859,7 @@
                     </w:rPr>
                     <w:lastRenderedPageBreak/>
                     <w:pict>
-                      <v:shape id="_x0000_i1082" type="#_x0000_t75" style="width:453pt;height:295.2pt">
+                      <v:shape id="_x0000_i1026" type="#_x0000_t75" style="width:453pt;height:295.2pt">
                         <v:imagedata r:id="rId9" o:title="login"/>
                       </v:shape>
                     </w:pict>
@@ -4724,7 +4973,7 @@
                     </w:rPr>
                     <w:lastRenderedPageBreak/>
                     <w:pict>
-                      <v:shape id="_x0000_i1083" type="#_x0000_t75" style="width:453pt;height:370.8pt">
+                      <v:shape id="_x0000_i1027" type="#_x0000_t75" style="width:453pt;height:370.8pt">
                         <v:imagedata r:id="rId10" o:title="personal_page"/>
                       </v:shape>
                     </w:pict>
@@ -4814,8 +5063,19 @@
                 <w:szCs w:val="24"/>
                 <w:lang w:val="en-US"/>
               </w:rPr>
-              <w:t>: Регистрация</w:t>
+              <w:t xml:space="preserve">: </w:t>
             </w:r>
+            <w:proofErr w:type="spellStart"/>
+            <w:r>
+              <w:rPr>
+                <w:rFonts w:ascii="Comic Sans MS" w:hAnsi="Comic Sans MS"/>
+                <w:sz w:val="24"/>
+                <w:szCs w:val="24"/>
+                <w:lang w:val="en-US"/>
+              </w:rPr>
+              <w:t>Регистрация</w:t>
+            </w:r>
+            <w:proofErr w:type="spellEnd"/>
             <w:r>
               <w:rPr>
                 <w:rFonts w:ascii="Comic Sans MS" w:hAnsi="Comic Sans MS"/>
@@ -5193,8 +5453,18 @@
                             <w:sz w:val="24"/>
                             <w:szCs w:val="24"/>
                           </w:rPr>
-                          <w:t>той има своят rent-a-car сървис.</w:t>
-                        </w:r>
+                          <w:t xml:space="preserve">той има своят </w:t>
+                        </w:r>
+                        <w:proofErr w:type="spellStart"/>
+                        <w:r>
+                          <w:rPr>
+                            <w:rFonts w:ascii="Comic Sans MS" w:hAnsi="Comic Sans MS"/>
+                            <w:sz w:val="24"/>
+                            <w:szCs w:val="24"/>
+                          </w:rPr>
+                          <w:t>rent-a-car</w:t>
+                        </w:r>
+                        <w:proofErr w:type="spellEnd"/>
                         <w:r>
                           <w:rPr>
                             <w:rFonts w:ascii="Comic Sans MS" w:hAnsi="Comic Sans MS"/>
@@ -5203,6 +5473,32 @@
                           </w:rPr>
                           <w:t xml:space="preserve"> </w:t>
                         </w:r>
+                        <w:proofErr w:type="spellStart"/>
+                        <w:r>
+                          <w:rPr>
+                            <w:rFonts w:ascii="Comic Sans MS" w:hAnsi="Comic Sans MS"/>
+                            <w:sz w:val="24"/>
+                            <w:szCs w:val="24"/>
+                          </w:rPr>
+                          <w:t>сървис</w:t>
+                        </w:r>
+                        <w:proofErr w:type="spellEnd"/>
+                        <w:r>
+                          <w:rPr>
+                            <w:rFonts w:ascii="Comic Sans MS" w:hAnsi="Comic Sans MS"/>
+                            <w:sz w:val="24"/>
+                            <w:szCs w:val="24"/>
+                          </w:rPr>
+                          <w:t>.</w:t>
+                        </w:r>
+                        <w:r>
+                          <w:rPr>
+                            <w:rFonts w:ascii="Comic Sans MS" w:hAnsi="Comic Sans MS"/>
+                            <w:sz w:val="24"/>
+                            <w:szCs w:val="24"/>
+                          </w:rPr>
+                          <w:t xml:space="preserve"> </w:t>
+                        </w:r>
                         <w:r>
                           <w:rPr>
                             <w:rFonts w:ascii="Comic Sans MS" w:hAnsi="Comic Sans MS"/>
@@ -5227,6 +5523,7 @@
                           </w:rPr>
                           <w:t>„</w:t>
                         </w:r>
+                        <w:proofErr w:type="spellStart"/>
                         <w:r>
                           <w:rPr>
                             <w:rFonts w:ascii="Comic Sans MS" w:hAnsi="Comic Sans MS"/>
@@ -5235,6 +5532,7 @@
                           </w:rPr>
                           <w:t>login</w:t>
                         </w:r>
+                        <w:proofErr w:type="spellEnd"/>
                         <w:r>
                           <w:rPr>
                             <w:rFonts w:ascii="Comic Sans MS" w:hAnsi="Comic Sans MS"/>
@@ -5249,7 +5547,43 @@
                             <w:sz w:val="24"/>
                             <w:szCs w:val="24"/>
                           </w:rPr>
-                          <w:t xml:space="preserve"> и  „I represent a company“</w:t>
+                          <w:t xml:space="preserve"> и  „I </w:t>
+                        </w:r>
+                        <w:proofErr w:type="spellStart"/>
+                        <w:r>
+                          <w:rPr>
+                            <w:rFonts w:ascii="Comic Sans MS" w:hAnsi="Comic Sans MS"/>
+                            <w:sz w:val="24"/>
+                            <w:szCs w:val="24"/>
+                          </w:rPr>
+                          <w:t>represent</w:t>
+                        </w:r>
+                        <w:proofErr w:type="spellEnd"/>
+                        <w:r>
+                          <w:rPr>
+                            <w:rFonts w:ascii="Comic Sans MS" w:hAnsi="Comic Sans MS"/>
+                            <w:sz w:val="24"/>
+                            <w:szCs w:val="24"/>
+                          </w:rPr>
+                          <w:t xml:space="preserve"> a </w:t>
+                        </w:r>
+                        <w:proofErr w:type="spellStart"/>
+                        <w:r>
+                          <w:rPr>
+                            <w:rFonts w:ascii="Comic Sans MS" w:hAnsi="Comic Sans MS"/>
+                            <w:sz w:val="24"/>
+                            <w:szCs w:val="24"/>
+                          </w:rPr>
+                          <w:t>company</w:t>
+                        </w:r>
+                        <w:proofErr w:type="spellEnd"/>
+                        <w:r>
+                          <w:rPr>
+                            <w:rFonts w:ascii="Comic Sans MS" w:hAnsi="Comic Sans MS"/>
+                            <w:sz w:val="24"/>
+                            <w:szCs w:val="24"/>
+                          </w:rPr>
+                          <w:t>“</w:t>
                         </w:r>
                       </w:p>
                     </w:tc>
@@ -5351,6 +5685,7 @@
                           </w:rPr>
                           <w:t>„</w:t>
                         </w:r>
+                        <w:proofErr w:type="spellStart"/>
                         <w:r>
                           <w:rPr>
                             <w:rFonts w:ascii="Comic Sans MS" w:hAnsi="Comic Sans MS"/>
@@ -5359,6 +5694,7 @@
                           </w:rPr>
                           <w:t>apply</w:t>
                         </w:r>
+                        <w:proofErr w:type="spellEnd"/>
                         <w:r>
                           <w:rPr>
                             <w:rFonts w:ascii="Comic Sans MS" w:hAnsi="Comic Sans MS"/>
@@ -5454,7 +5790,43 @@
                             <w:sz w:val="24"/>
                             <w:szCs w:val="24"/>
                           </w:rPr>
-                          <w:t xml:space="preserve">Вижда страница на компанията си в система, като в  списъка services вижда един шаблонен service. Но все още не знае за какво </w:t>
+                          <w:t xml:space="preserve">Вижда страница на компанията си в система, като в  списъка </w:t>
+                        </w:r>
+                        <w:proofErr w:type="spellStart"/>
+                        <w:r>
+                          <w:rPr>
+                            <w:rFonts w:ascii="Comic Sans MS" w:hAnsi="Comic Sans MS"/>
+                            <w:sz w:val="24"/>
+                            <w:szCs w:val="24"/>
+                          </w:rPr>
+                          <w:t>services</w:t>
+                        </w:r>
+                        <w:proofErr w:type="spellEnd"/>
+                        <w:r>
+                          <w:rPr>
+                            <w:rFonts w:ascii="Comic Sans MS" w:hAnsi="Comic Sans MS"/>
+                            <w:sz w:val="24"/>
+                            <w:szCs w:val="24"/>
+                          </w:rPr>
+                          <w:t xml:space="preserve"> вижда един шаблонен </w:t>
+                        </w:r>
+                        <w:proofErr w:type="spellStart"/>
+                        <w:r>
+                          <w:rPr>
+                            <w:rFonts w:ascii="Comic Sans MS" w:hAnsi="Comic Sans MS"/>
+                            <w:sz w:val="24"/>
+                            <w:szCs w:val="24"/>
+                          </w:rPr>
+                          <w:t>service</w:t>
+                        </w:r>
+                        <w:proofErr w:type="spellEnd"/>
+                        <w:r>
+                          <w:rPr>
+                            <w:rFonts w:ascii="Comic Sans MS" w:hAnsi="Comic Sans MS"/>
+                            <w:sz w:val="24"/>
+                            <w:szCs w:val="24"/>
+                          </w:rPr>
+                          <w:t xml:space="preserve">. Но все още не знае за какво </w:t>
                         </w:r>
                         <w:r>
                           <w:rPr>
@@ -5816,13 +6188,23 @@
                     </w:numPr>
                     <w:spacing w:after="0" w:line="240" w:lineRule="auto"/>
                   </w:pPr>
-                  <w:r>
-                    <w:rPr>
-                      <w:rFonts w:ascii="Comic Sans MS" w:hAnsi="Comic Sans MS"/>
-                      <w:sz w:val="24"/>
-                      <w:szCs w:val="24"/>
-                    </w:rPr>
-                    <w:t>Анотирани екрани</w:t>
+                  <w:proofErr w:type="spellStart"/>
+                  <w:r>
+                    <w:rPr>
+                      <w:rFonts w:ascii="Comic Sans MS" w:hAnsi="Comic Sans MS"/>
+                      <w:sz w:val="24"/>
+                      <w:szCs w:val="24"/>
+                    </w:rPr>
+                    <w:t>Анотирани</w:t>
+                  </w:r>
+                  <w:proofErr w:type="spellEnd"/>
+                  <w:r>
+                    <w:rPr>
+                      <w:rFonts w:ascii="Comic Sans MS" w:hAnsi="Comic Sans MS"/>
+                      <w:sz w:val="24"/>
+                      <w:szCs w:val="24"/>
+                    </w:rPr>
+                    <w:t xml:space="preserve"> екрани</w:t>
                   </w:r>
                 </w:p>
               </w:tc>
@@ -5909,7 +6291,7 @@
                       <w:lang w:val="en-US"/>
                     </w:rPr>
                     <w:pict>
-                      <v:shape id="_x0000_i1084" type="#_x0000_t75" style="width:452.7pt;height:283.8pt">
+                      <v:shape id="_x0000_i1028" type="#_x0000_t75" style="width:452.7pt;height:283.8pt">
                         <v:imagedata r:id="rId11" o:title="reg_company"/>
                       </v:shape>
                     </w:pict>
@@ -5996,7 +6378,7 @@
                   </w:pPr>
                   <w:r>
                     <w:pict>
-                      <v:shape id="_x0000_i1085" type="#_x0000_t75" style="width:499.8pt;height:206.4pt">
+                      <v:shape id="_x0000_i1029" type="#_x0000_t75" style="width:499.8pt;height:206.4pt">
                         <v:imagedata r:id="rId12" o:title="log_company"/>
                       </v:shape>
                     </w:pict>
@@ -6086,8 +6468,34 @@
                 <w:sz w:val="24"/>
                 <w:szCs w:val="24"/>
               </w:rPr>
-              <w:t xml:space="preserve"> Организация на начин за предвижване по време на пътуване</w:t>
+              <w:t xml:space="preserve"> </w:t>
             </w:r>
+            <w:bookmarkStart w:id="0" w:name="_Hlk517045080"/>
+            <w:r>
+              <w:rPr>
+                <w:rFonts w:ascii="Comic Sans MS" w:hAnsi="Comic Sans MS"/>
+                <w:sz w:val="24"/>
+                <w:szCs w:val="24"/>
+              </w:rPr>
+              <w:t xml:space="preserve">Организация на начин за </w:t>
+            </w:r>
+            <w:r>
+              <w:rPr>
+                <w:rFonts w:ascii="Comic Sans MS" w:hAnsi="Comic Sans MS"/>
+                <w:sz w:val="24"/>
+                <w:szCs w:val="24"/>
+              </w:rPr>
+              <w:t>придвижване</w:t>
+            </w:r>
+            <w:r>
+              <w:rPr>
+                <w:rFonts w:ascii="Comic Sans MS" w:hAnsi="Comic Sans MS"/>
+                <w:sz w:val="24"/>
+                <w:szCs w:val="24"/>
+              </w:rPr>
+              <w:t xml:space="preserve"> по време на пътуване</w:t>
+            </w:r>
+            <w:bookmarkEnd w:id="0"/>
           </w:p>
         </w:tc>
       </w:tr>
@@ -6434,6 +6842,7 @@
                         <w:pPr>
                           <w:spacing w:before="120" w:after="0" w:line="240" w:lineRule="auto"/>
                         </w:pPr>
+                        <w:bookmarkStart w:id="1" w:name="_Hlk517045090"/>
                         <w:r>
                           <w:rPr>
                             <w:rFonts w:ascii="Comic Sans MS" w:hAnsi="Comic Sans MS"/>
@@ -6456,8 +6865,25 @@
                             <w:sz w:val="24"/>
                             <w:szCs w:val="24"/>
                           </w:rPr>
-                          <w:t xml:space="preserve"> и спъсък от шаблонни пътувания</w:t>
-                        </w:r>
+                          <w:t xml:space="preserve"> и </w:t>
+                        </w:r>
+                        <w:r>
+                          <w:rPr>
+                            <w:rFonts w:ascii="Comic Sans MS" w:hAnsi="Comic Sans MS"/>
+                            <w:sz w:val="24"/>
+                            <w:szCs w:val="24"/>
+                          </w:rPr>
+                          <w:t>списък</w:t>
+                        </w:r>
+                        <w:r>
+                          <w:rPr>
+                            <w:rFonts w:ascii="Comic Sans MS" w:hAnsi="Comic Sans MS"/>
+                            <w:sz w:val="24"/>
+                            <w:szCs w:val="24"/>
+                          </w:rPr>
+                          <w:t xml:space="preserve"> от шаблонни пътувания</w:t>
+                        </w:r>
+                        <w:bookmarkEnd w:id="1"/>
                       </w:p>
                     </w:tc>
                     <w:tc>
@@ -6520,6 +6946,7 @@
                         <w:pPr>
                           <w:spacing w:before="120" w:after="0" w:line="240" w:lineRule="auto"/>
                         </w:pPr>
+                        <w:bookmarkStart w:id="2" w:name="_Hlk517045093"/>
                         <w:r>
                           <w:rPr>
                             <w:rFonts w:ascii="Comic Sans MS" w:hAnsi="Comic Sans MS"/>
@@ -6536,6 +6963,7 @@
                           </w:rPr>
                           <w:t>то</w:t>
                         </w:r>
+                        <w:bookmarkEnd w:id="2"/>
                       </w:p>
                     </w:tc>
                     <w:tc>
@@ -6598,13 +7026,32 @@
                         <w:pPr>
                           <w:spacing w:before="120" w:after="0" w:line="240" w:lineRule="auto"/>
                         </w:pPr>
-                        <w:r>
-                          <w:rPr>
-                            <w:rFonts w:ascii="Comic Sans MS" w:hAnsi="Comic Sans MS"/>
-                            <w:sz w:val="24"/>
-                            <w:szCs w:val="24"/>
-                          </w:rPr>
-                          <w:t xml:space="preserve">Вижда таб „transport“ и </w:t>
+                        <w:bookmarkStart w:id="3" w:name="_Hlk517045096"/>
+                        <w:r>
+                          <w:rPr>
+                            <w:rFonts w:ascii="Comic Sans MS" w:hAnsi="Comic Sans MS"/>
+                            <w:sz w:val="24"/>
+                            <w:szCs w:val="24"/>
+                          </w:rPr>
+                          <w:t>Вижда таб „</w:t>
+                        </w:r>
+                        <w:proofErr w:type="spellStart"/>
+                        <w:r>
+                          <w:rPr>
+                            <w:rFonts w:ascii="Comic Sans MS" w:hAnsi="Comic Sans MS"/>
+                            <w:sz w:val="24"/>
+                            <w:szCs w:val="24"/>
+                          </w:rPr>
+                          <w:t>transport</w:t>
+                        </w:r>
+                        <w:proofErr w:type="spellEnd"/>
+                        <w:r>
+                          <w:rPr>
+                            <w:rFonts w:ascii="Comic Sans MS" w:hAnsi="Comic Sans MS"/>
+                            <w:sz w:val="24"/>
+                            <w:szCs w:val="24"/>
+                          </w:rPr>
+                          <w:t xml:space="preserve">“ и </w:t>
                         </w:r>
                         <w:r>
                           <w:rPr>
@@ -6614,6 +7061,7 @@
                           </w:rPr>
                           <w:t>го избира</w:t>
                         </w:r>
+                        <w:bookmarkEnd w:id="3"/>
                       </w:p>
                     </w:tc>
                     <w:tc>
@@ -6676,14 +7124,26 @@
                         <w:pPr>
                           <w:spacing w:before="120" w:after="0" w:line="240" w:lineRule="auto"/>
                         </w:pPr>
-                        <w:r>
-                          <w:rPr>
-                            <w:rFonts w:ascii="Comic Sans MS" w:hAnsi="Comic Sans MS"/>
-                            <w:sz w:val="24"/>
-                            <w:szCs w:val="24"/>
-                          </w:rPr>
-                          <w:t>Вижда подсказка и поле за избиране на начин за предвижване</w:t>
-                        </w:r>
+                        <w:bookmarkStart w:id="4" w:name="_Hlk517045099"/>
+                        <w:r>
+                          <w:rPr>
+                            <w:rFonts w:ascii="Comic Sans MS" w:hAnsi="Comic Sans MS"/>
+                            <w:sz w:val="24"/>
+                            <w:szCs w:val="24"/>
+                          </w:rPr>
+                          <w:t xml:space="preserve">Вижда подсказка и поле за избиране на начин за </w:t>
+                        </w:r>
+                        <w:proofErr w:type="spellStart"/>
+                        <w:r>
+                          <w:rPr>
+                            <w:rFonts w:ascii="Comic Sans MS" w:hAnsi="Comic Sans MS"/>
+                            <w:sz w:val="24"/>
+                            <w:szCs w:val="24"/>
+                          </w:rPr>
+                          <w:t>предвижване</w:t>
+                        </w:r>
+                        <w:bookmarkEnd w:id="4"/>
+                        <w:proofErr w:type="spellEnd"/>
                       </w:p>
                     </w:tc>
                     <w:tc>
@@ -6747,6 +7207,7 @@
                         <w:pPr>
                           <w:spacing w:before="120" w:after="0" w:line="240" w:lineRule="auto"/>
                         </w:pPr>
+                        <w:bookmarkStart w:id="5" w:name="_Hlk517045109"/>
                         <w:r>
                           <w:rPr>
                             <w:rFonts w:ascii="Comic Sans MS" w:hAnsi="Comic Sans MS"/>
@@ -6769,7 +7230,25 @@
                             <w:sz w:val="24"/>
                             <w:szCs w:val="24"/>
                           </w:rPr>
-                          <w:t xml:space="preserve"> и избира rent-a-car, вижда че долу се</w:t>
+                          <w:t xml:space="preserve"> и избира </w:t>
+                        </w:r>
+                        <w:proofErr w:type="spellStart"/>
+                        <w:r>
+                          <w:rPr>
+                            <w:rFonts w:ascii="Comic Sans MS" w:hAnsi="Comic Sans MS"/>
+                            <w:sz w:val="24"/>
+                            <w:szCs w:val="24"/>
+                          </w:rPr>
+                          <w:t>rent-a-car</w:t>
+                        </w:r>
+                        <w:proofErr w:type="spellEnd"/>
+                        <w:r>
+                          <w:rPr>
+                            <w:rFonts w:ascii="Comic Sans MS" w:hAnsi="Comic Sans MS"/>
+                            <w:sz w:val="24"/>
+                            <w:szCs w:val="24"/>
+                          </w:rPr>
+                          <w:t>, вижда че долу се</w:t>
                         </w:r>
                         <w:r>
                           <w:rPr>
@@ -6803,6 +7282,7 @@
                           </w:rPr>
                           <w:t xml:space="preserve"> които са достъпни за това пътуване</w:t>
                         </w:r>
+                        <w:bookmarkEnd w:id="5"/>
                       </w:p>
                     </w:tc>
                     <w:tc>
@@ -6843,6 +7323,7 @@
                           <w:spacing w:before="120" w:after="0" w:line="240" w:lineRule="auto"/>
                           <w:jc w:val="right"/>
                         </w:pPr>
+                        <w:bookmarkStart w:id="6" w:name="_Hlk517045114"/>
                         <w:r>
                           <w:rPr>
                             <w:rFonts w:ascii="Comic Sans MS" w:hAnsi="Comic Sans MS"/>
@@ -6865,14 +7346,34 @@
                         <w:pPr>
                           <w:spacing w:before="120" w:after="0" w:line="240" w:lineRule="auto"/>
                         </w:pPr>
-                        <w:r>
-                          <w:rPr>
-                            <w:rFonts w:ascii="Comic Sans MS" w:hAnsi="Comic Sans MS"/>
-                            <w:sz w:val="24"/>
-                            <w:szCs w:val="24"/>
-                          </w:rPr>
-                          <w:t>Разглежда цени, търси в интернет информация относно всеки модел \ марка на кола и избира Mercedes поради баланс на разхода на гориво и комфорта му.</w:t>
-                        </w:r>
+                        <w:bookmarkStart w:id="7" w:name="_Hlk517045119"/>
+                        <w:r>
+                          <w:rPr>
+                            <w:rFonts w:ascii="Comic Sans MS" w:hAnsi="Comic Sans MS"/>
+                            <w:sz w:val="24"/>
+                            <w:szCs w:val="24"/>
+                          </w:rPr>
+                          <w:t xml:space="preserve">Разглежда цени, търси в интернет информация относно всеки модел \ марка на кола и избира </w:t>
+                        </w:r>
+                        <w:proofErr w:type="spellStart"/>
+                        <w:r>
+                          <w:rPr>
+                            <w:rFonts w:ascii="Comic Sans MS" w:hAnsi="Comic Sans MS"/>
+                            <w:sz w:val="24"/>
+                            <w:szCs w:val="24"/>
+                          </w:rPr>
+                          <w:t>Mercedes</w:t>
+                        </w:r>
+                        <w:proofErr w:type="spellEnd"/>
+                        <w:r>
+                          <w:rPr>
+                            <w:rFonts w:ascii="Comic Sans MS" w:hAnsi="Comic Sans MS"/>
+                            <w:sz w:val="24"/>
+                            <w:szCs w:val="24"/>
+                          </w:rPr>
+                          <w:t xml:space="preserve"> поради баланс на разхода на гориво и комфорта му.</w:t>
+                        </w:r>
+                        <w:bookmarkEnd w:id="7"/>
                       </w:p>
                     </w:tc>
                     <w:tc>
@@ -6899,6 +7400,7 @@
                       </w:p>
                     </w:tc>
                   </w:tr>
+                  <w:bookmarkEnd w:id="6"/>
                   <w:tr>
                     <w:tc>
                       <w:tcPr>
@@ -6935,14 +7437,34 @@
                         <w:pPr>
                           <w:spacing w:before="120" w:after="0" w:line="240" w:lineRule="auto"/>
                         </w:pPr>
-                        <w:r>
-                          <w:rPr>
-                            <w:rFonts w:ascii="Comic Sans MS" w:hAnsi="Comic Sans MS"/>
-                            <w:sz w:val="24"/>
-                            <w:szCs w:val="24"/>
-                          </w:rPr>
-                          <w:t>Натиска копче „rent“</w:t>
-                        </w:r>
+                        <w:bookmarkStart w:id="8" w:name="_Hlk517045122"/>
+                        <w:r>
+                          <w:rPr>
+                            <w:rFonts w:ascii="Comic Sans MS" w:hAnsi="Comic Sans MS"/>
+                            <w:sz w:val="24"/>
+                            <w:szCs w:val="24"/>
+                          </w:rPr>
+                          <w:t>Натиска копче „</w:t>
+                        </w:r>
+                        <w:proofErr w:type="spellStart"/>
+                        <w:r>
+                          <w:rPr>
+                            <w:rFonts w:ascii="Comic Sans MS" w:hAnsi="Comic Sans MS"/>
+                            <w:sz w:val="24"/>
+                            <w:szCs w:val="24"/>
+                          </w:rPr>
+                          <w:t>rent</w:t>
+                        </w:r>
+                        <w:proofErr w:type="spellEnd"/>
+                        <w:r>
+                          <w:rPr>
+                            <w:rFonts w:ascii="Comic Sans MS" w:hAnsi="Comic Sans MS"/>
+                            <w:sz w:val="24"/>
+                            <w:szCs w:val="24"/>
+                          </w:rPr>
+                          <w:t>“</w:t>
+                        </w:r>
+                        <w:bookmarkEnd w:id="8"/>
                       </w:p>
                     </w:tc>
                     <w:tc>
@@ -7337,6 +7859,7 @@
                     </w:numPr>
                     <w:spacing w:after="0" w:line="240" w:lineRule="auto"/>
                   </w:pPr>
+                  <w:proofErr w:type="spellStart"/>
                   <w:r>
                     <w:rPr>
                       <w:rFonts w:ascii="Comic Sans MS" w:hAnsi="Comic Sans MS"/>
@@ -7344,7 +7867,16 @@
                       <w:szCs w:val="24"/>
                     </w:rPr>
                     <w:lastRenderedPageBreak/>
-                    <w:t xml:space="preserve">Анотирани екрани </w:t>
+                    <w:t>Анотирани</w:t>
+                  </w:r>
+                  <w:proofErr w:type="spellEnd"/>
+                  <w:r>
+                    <w:rPr>
+                      <w:rFonts w:ascii="Comic Sans MS" w:hAnsi="Comic Sans MS"/>
+                      <w:sz w:val="24"/>
+                      <w:szCs w:val="24"/>
+                    </w:rPr>
+                    <w:t xml:space="preserve"> екрани </w:t>
                   </w:r>
                 </w:p>
               </w:tc>
@@ -7459,7 +7991,7 @@
                       <w:lang w:val="en-US"/>
                     </w:rPr>
                     <w:pict>
-                      <v:shape id="_x0000_i1086" type="#_x0000_t75" style="width:469.2pt;height:192pt">
+                      <v:shape id="_x0000_i1030" type="#_x0000_t75" style="width:469.2pt;height:192pt">
                         <v:imagedata r:id="rId13" o:title="rent-a-car"/>
                       </v:shape>
                     </w:pict>
@@ -7553,8 +8085,18 @@
                 <w:sz w:val="24"/>
                 <w:szCs w:val="24"/>
               </w:rPr>
-              <w:t>: Създаване на списък с необходими неща за пътуване</w:t>
+              <w:t xml:space="preserve">: </w:t>
             </w:r>
+            <w:bookmarkStart w:id="9" w:name="_Hlk517045132"/>
+            <w:r>
+              <w:rPr>
+                <w:rFonts w:ascii="Comic Sans MS" w:hAnsi="Comic Sans MS"/>
+                <w:sz w:val="24"/>
+                <w:szCs w:val="24"/>
+              </w:rPr>
+              <w:t>Създаване на списък с необходими неща за пътуване</w:t>
+            </w:r>
+            <w:bookmarkEnd w:id="9"/>
           </w:p>
         </w:tc>
       </w:tr>
@@ -7910,14 +8452,34 @@
                         <w:pPr>
                           <w:spacing w:before="120" w:after="0" w:line="240" w:lineRule="auto"/>
                         </w:pPr>
-                        <w:r>
-                          <w:rPr>
-                            <w:rFonts w:ascii="Comic Sans MS" w:hAnsi="Comic Sans MS"/>
-                            <w:sz w:val="24"/>
-                            <w:szCs w:val="24"/>
-                          </w:rPr>
-                          <w:t>Потребител вижда страницата си в система и спъсък от шаблонни пътувания</w:t>
-                        </w:r>
+                        <w:bookmarkStart w:id="10" w:name="_Hlk517045137"/>
+                        <w:r>
+                          <w:rPr>
+                            <w:rFonts w:ascii="Comic Sans MS" w:hAnsi="Comic Sans MS"/>
+                            <w:sz w:val="24"/>
+                            <w:szCs w:val="24"/>
+                          </w:rPr>
+                          <w:t xml:space="preserve">Потребител вижда страницата си в система и </w:t>
+                        </w:r>
+                        <w:proofErr w:type="spellStart"/>
+                        <w:r>
+                          <w:rPr>
+                            <w:rFonts w:ascii="Comic Sans MS" w:hAnsi="Comic Sans MS"/>
+                            <w:sz w:val="24"/>
+                            <w:szCs w:val="24"/>
+                          </w:rPr>
+                          <w:t>спъсък</w:t>
+                        </w:r>
+                        <w:proofErr w:type="spellEnd"/>
+                        <w:r>
+                          <w:rPr>
+                            <w:rFonts w:ascii="Comic Sans MS" w:hAnsi="Comic Sans MS"/>
+                            <w:sz w:val="24"/>
+                            <w:szCs w:val="24"/>
+                          </w:rPr>
+                          <w:t xml:space="preserve"> от шаблонни пътувания</w:t>
+                        </w:r>
+                        <w:bookmarkEnd w:id="10"/>
                       </w:p>
                     </w:tc>
                     <w:tc>
@@ -7980,6 +8542,7 @@
                         <w:pPr>
                           <w:spacing w:before="120" w:after="0" w:line="240" w:lineRule="auto"/>
                         </w:pPr>
+                        <w:bookmarkStart w:id="11" w:name="_Hlk517045145"/>
                         <w:r>
                           <w:rPr>
                             <w:rFonts w:ascii="Comic Sans MS" w:hAnsi="Comic Sans MS"/>
@@ -7988,6 +8551,7 @@
                           </w:rPr>
                           <w:t>Натиска на първото от тях и вижда страница на пътуване</w:t>
                         </w:r>
+                        <w:bookmarkEnd w:id="11"/>
                       </w:p>
                     </w:tc>
                     <w:tc>
@@ -8050,13 +8614,32 @@
                         <w:pPr>
                           <w:spacing w:before="120" w:after="0" w:line="240" w:lineRule="auto"/>
                         </w:pPr>
-                        <w:r>
-                          <w:rPr>
-                            <w:rFonts w:ascii="Comic Sans MS" w:hAnsi="Comic Sans MS"/>
-                            <w:sz w:val="24"/>
-                            <w:szCs w:val="24"/>
-                          </w:rPr>
-                          <w:t>Вижда таб „checklist“ и избира го, вижда списък от шаблонни</w:t>
+                        <w:bookmarkStart w:id="12" w:name="_Hlk517045148"/>
+                        <w:r>
+                          <w:rPr>
+                            <w:rFonts w:ascii="Comic Sans MS" w:hAnsi="Comic Sans MS"/>
+                            <w:sz w:val="24"/>
+                            <w:szCs w:val="24"/>
+                          </w:rPr>
+                          <w:t>Вижда таб „</w:t>
+                        </w:r>
+                        <w:proofErr w:type="spellStart"/>
+                        <w:r>
+                          <w:rPr>
+                            <w:rFonts w:ascii="Comic Sans MS" w:hAnsi="Comic Sans MS"/>
+                            <w:sz w:val="24"/>
+                            <w:szCs w:val="24"/>
+                          </w:rPr>
+                          <w:t>checklist</w:t>
+                        </w:r>
+                        <w:proofErr w:type="spellEnd"/>
+                        <w:r>
+                          <w:rPr>
+                            <w:rFonts w:ascii="Comic Sans MS" w:hAnsi="Comic Sans MS"/>
+                            <w:sz w:val="24"/>
+                            <w:szCs w:val="24"/>
+                          </w:rPr>
+                          <w:t>“ и избира го, вижда списък от шаблонни</w:t>
                         </w:r>
                         <w:r>
                           <w:rPr>
@@ -8066,6 +8649,7 @@
                           </w:rPr>
                           <w:t xml:space="preserve"> </w:t>
                         </w:r>
+                        <w:proofErr w:type="spellStart"/>
                         <w:r>
                           <w:rPr>
                             <w:rFonts w:ascii="Comic Sans MS" w:hAnsi="Comic Sans MS"/>
@@ -8074,6 +8658,7 @@
                           </w:rPr>
                           <w:t>чеклист</w:t>
                         </w:r>
+                        <w:proofErr w:type="spellEnd"/>
                         <w:r>
                           <w:rPr>
                             <w:rFonts w:ascii="Comic Sans MS" w:hAnsi="Comic Sans MS"/>
@@ -8082,6 +8667,7 @@
                           </w:rPr>
                           <w:t xml:space="preserve"> дейности</w:t>
                         </w:r>
+                        <w:bookmarkEnd w:id="12"/>
                       </w:p>
                     </w:tc>
                     <w:tc>
@@ -8149,6 +8735,7 @@
                             <w:szCs w:val="24"/>
                           </w:rPr>
                         </w:pPr>
+                        <w:bookmarkStart w:id="13" w:name="_Hlk517045152"/>
                         <w:r>
                           <w:rPr>
                             <w:rFonts w:ascii="Comic Sans MS" w:hAnsi="Comic Sans MS"/>
@@ -8163,8 +8750,18 @@
                             <w:sz w:val="24"/>
                             <w:szCs w:val="24"/>
                           </w:rPr>
-                          <w:t xml:space="preserve"> от чеклиста</w:t>
-                        </w:r>
+                          <w:t xml:space="preserve"> от </w:t>
+                        </w:r>
+                        <w:proofErr w:type="spellStart"/>
+                        <w:r>
+                          <w:rPr>
+                            <w:rFonts w:ascii="Comic Sans MS" w:hAnsi="Comic Sans MS"/>
+                            <w:sz w:val="24"/>
+                            <w:szCs w:val="24"/>
+                          </w:rPr>
+                          <w:t>чеклиста</w:t>
+                        </w:r>
+                        <w:proofErr w:type="spellEnd"/>
                         <w:r>
                           <w:rPr>
                             <w:rFonts w:ascii="Comic Sans MS" w:hAnsi="Comic Sans MS"/>
@@ -8173,6 +8770,7 @@
                           </w:rPr>
                           <w:t>. (Ако шаблонните дейности не бъдат променени, те ще се отразят ли на пътуването?)</w:t>
                         </w:r>
+                        <w:bookmarkEnd w:id="13"/>
                       </w:p>
                     </w:tc>
                     <w:tc>
@@ -8248,6 +8846,7 @@
                             <w:szCs w:val="24"/>
                           </w:rPr>
                         </w:pPr>
+                        <w:bookmarkStart w:id="14" w:name="_Hlk517045161"/>
                         <w:r>
                           <w:rPr>
                             <w:rFonts w:ascii="Comic Sans MS" w:hAnsi="Comic Sans MS"/>
@@ -8278,15 +8877,34 @@
                             <w:sz w:val="24"/>
                             <w:szCs w:val="24"/>
                           </w:rPr>
-                          <w:t xml:space="preserve"> към чеклиста</w:t>
-                        </w:r>
-                        <w:r>
-                          <w:rPr>
-                            <w:rFonts w:ascii="Comic Sans MS" w:hAnsi="Comic Sans MS"/>
-                            <w:sz w:val="24"/>
-                            <w:szCs w:val="24"/>
-                          </w:rPr>
-                          <w:t xml:space="preserve"> – няма бутон</w:t>
+                          <w:t xml:space="preserve"> към </w:t>
+                        </w:r>
+                        <w:proofErr w:type="spellStart"/>
+                        <w:r>
+                          <w:rPr>
+                            <w:rFonts w:ascii="Comic Sans MS" w:hAnsi="Comic Sans MS"/>
+                            <w:sz w:val="24"/>
+                            <w:szCs w:val="24"/>
+                          </w:rPr>
+                          <w:t>чеклиста</w:t>
+                        </w:r>
+                        <w:proofErr w:type="spellEnd"/>
+                        <w:r>
+                          <w:rPr>
+                            <w:rFonts w:ascii="Comic Sans MS" w:hAnsi="Comic Sans MS"/>
+                            <w:sz w:val="24"/>
+                            <w:szCs w:val="24"/>
+                          </w:rPr>
+                          <w:t xml:space="preserve"> </w:t>
+                        </w:r>
+                        <w:bookmarkEnd w:id="14"/>
+                        <w:r>
+                          <w:rPr>
+                            <w:rFonts w:ascii="Comic Sans MS" w:hAnsi="Comic Sans MS"/>
+                            <w:sz w:val="24"/>
+                            <w:szCs w:val="24"/>
+                          </w:rPr>
+                          <w:t>– няма бутон</w:t>
                         </w:r>
                         <w:r>
                           <w:rPr>
@@ -8611,13 +9229,23 @@
                     </w:numPr>
                     <w:spacing w:after="0" w:line="240" w:lineRule="auto"/>
                   </w:pPr>
-                  <w:r>
-                    <w:rPr>
-                      <w:rFonts w:ascii="Comic Sans MS" w:hAnsi="Comic Sans MS"/>
-                      <w:sz w:val="24"/>
-                      <w:szCs w:val="24"/>
-                    </w:rPr>
-                    <w:t>Анотирани екрани</w:t>
+                  <w:proofErr w:type="spellStart"/>
+                  <w:r>
+                    <w:rPr>
+                      <w:rFonts w:ascii="Comic Sans MS" w:hAnsi="Comic Sans MS"/>
+                      <w:sz w:val="24"/>
+                      <w:szCs w:val="24"/>
+                    </w:rPr>
+                    <w:t>Анотирани</w:t>
+                  </w:r>
+                  <w:proofErr w:type="spellEnd"/>
+                  <w:r>
+                    <w:rPr>
+                      <w:rFonts w:ascii="Comic Sans MS" w:hAnsi="Comic Sans MS"/>
+                      <w:sz w:val="24"/>
+                      <w:szCs w:val="24"/>
+                    </w:rPr>
+                    <w:t xml:space="preserve"> екрани</w:t>
                   </w:r>
                 </w:p>
               </w:tc>
@@ -8713,7 +9341,7 @@
                     </w:rPr>
                     <w:lastRenderedPageBreak/>
                     <w:pict>
-                      <v:shape id="_x0000_i1087" type="#_x0000_t75" style="width:452.7pt;height:161.4pt">
+                      <v:shape id="_x0000_i1031" type="#_x0000_t75" style="width:452.7pt;height:161.4pt">
                         <v:imagedata r:id="rId14" o:title="checklist"/>
                       </v:shape>
                     </w:pict>
@@ -8940,8 +9568,18 @@
                 <w:sz w:val="24"/>
                 <w:szCs w:val="24"/>
               </w:rPr>
-              <w:t xml:space="preserve">: Дефиниране на дейности по време на пътуване </w:t>
+              <w:t xml:space="preserve">: </w:t>
             </w:r>
+            <w:bookmarkStart w:id="15" w:name="_Hlk517045175"/>
+            <w:r>
+              <w:rPr>
+                <w:rFonts w:ascii="Comic Sans MS" w:hAnsi="Comic Sans MS"/>
+                <w:sz w:val="24"/>
+                <w:szCs w:val="24"/>
+              </w:rPr>
+              <w:t xml:space="preserve">Дефиниране на дейности по време на пътуване </w:t>
+            </w:r>
+            <w:bookmarkEnd w:id="15"/>
           </w:p>
         </w:tc>
       </w:tr>
@@ -9296,14 +9934,32 @@
                         <w:pPr>
                           <w:spacing w:before="120" w:after="0" w:line="240" w:lineRule="auto"/>
                         </w:pPr>
-                        <w:r>
-                          <w:rPr>
-                            <w:rFonts w:ascii="Comic Sans MS" w:hAnsi="Comic Sans MS"/>
-                            <w:sz w:val="24"/>
-                            <w:szCs w:val="24"/>
-                          </w:rPr>
-                          <w:t>Потребител вижда страницата си в система и спъсък от шаблонни пътувания</w:t>
-                        </w:r>
+                        <w:bookmarkStart w:id="16" w:name="_Hlk517045180"/>
+                        <w:r>
+                          <w:rPr>
+                            <w:rFonts w:ascii="Comic Sans MS" w:hAnsi="Comic Sans MS"/>
+                            <w:sz w:val="24"/>
+                            <w:szCs w:val="24"/>
+                          </w:rPr>
+                          <w:t xml:space="preserve">Потребител вижда страницата си в система и </w:t>
+                        </w:r>
+                        <w:r>
+                          <w:rPr>
+                            <w:rFonts w:ascii="Comic Sans MS" w:hAnsi="Comic Sans MS"/>
+                            <w:sz w:val="24"/>
+                            <w:szCs w:val="24"/>
+                          </w:rPr>
+                          <w:t>списък</w:t>
+                        </w:r>
+                        <w:r>
+                          <w:rPr>
+                            <w:rFonts w:ascii="Comic Sans MS" w:hAnsi="Comic Sans MS"/>
+                            <w:sz w:val="24"/>
+                            <w:szCs w:val="24"/>
+                          </w:rPr>
+                          <w:t xml:space="preserve"> от шаблонни пътувания</w:t>
+                        </w:r>
+                        <w:bookmarkEnd w:id="16"/>
                       </w:p>
                     </w:tc>
                     <w:tc>
@@ -9366,6 +10022,7 @@
                         <w:pPr>
                           <w:spacing w:before="120" w:after="0" w:line="240" w:lineRule="auto"/>
                         </w:pPr>
+                        <w:bookmarkStart w:id="17" w:name="_Hlk517045192"/>
                         <w:r>
                           <w:rPr>
                             <w:rFonts w:ascii="Comic Sans MS" w:hAnsi="Comic Sans MS"/>
@@ -9374,6 +10031,7 @@
                           </w:rPr>
                           <w:t>Натиска на първото от тях и вижда страница на пътуване</w:t>
                         </w:r>
+                        <w:bookmarkEnd w:id="17"/>
                       </w:p>
                     </w:tc>
                     <w:tc>
@@ -9437,13 +10095,32 @@
                         <w:pPr>
                           <w:spacing w:before="120" w:after="0" w:line="240" w:lineRule="auto"/>
                         </w:pPr>
-                        <w:r>
-                          <w:rPr>
-                            <w:rFonts w:ascii="Comic Sans MS" w:hAnsi="Comic Sans MS"/>
-                            <w:sz w:val="24"/>
-                            <w:szCs w:val="24"/>
-                          </w:rPr>
-                          <w:t>Вижда таб „tasks“ и</w:t>
+                        <w:bookmarkStart w:id="18" w:name="_Hlk517045195"/>
+                        <w:r>
+                          <w:rPr>
+                            <w:rFonts w:ascii="Comic Sans MS" w:hAnsi="Comic Sans MS"/>
+                            <w:sz w:val="24"/>
+                            <w:szCs w:val="24"/>
+                          </w:rPr>
+                          <w:t>Вижда таб „</w:t>
+                        </w:r>
+                        <w:proofErr w:type="spellStart"/>
+                        <w:r>
+                          <w:rPr>
+                            <w:rFonts w:ascii="Comic Sans MS" w:hAnsi="Comic Sans MS"/>
+                            <w:sz w:val="24"/>
+                            <w:szCs w:val="24"/>
+                          </w:rPr>
+                          <w:t>tasks</w:t>
+                        </w:r>
+                        <w:proofErr w:type="spellEnd"/>
+                        <w:r>
+                          <w:rPr>
+                            <w:rFonts w:ascii="Comic Sans MS" w:hAnsi="Comic Sans MS"/>
+                            <w:sz w:val="24"/>
+                            <w:szCs w:val="24"/>
+                          </w:rPr>
+                          <w:t>“ и</w:t>
                         </w:r>
                         <w:r>
                           <w:rPr>
@@ -9493,6 +10170,7 @@
                           </w:rPr>
                           <w:t>ижда списък от шаблонни дейности</w:t>
                         </w:r>
+                        <w:bookmarkEnd w:id="18"/>
                       </w:p>
                     </w:tc>
                     <w:tc>
@@ -9555,6 +10233,7 @@
                         <w:pPr>
                           <w:spacing w:before="120" w:after="0" w:line="240" w:lineRule="auto"/>
                         </w:pPr>
+                        <w:bookmarkStart w:id="19" w:name="_Hlk517045212"/>
                         <w:r>
                           <w:rPr>
                             <w:rFonts w:ascii="Comic Sans MS" w:hAnsi="Comic Sans MS"/>
@@ -9579,6 +10258,7 @@
                           </w:rPr>
                           <w:t xml:space="preserve"> 2</w:t>
                         </w:r>
+                        <w:bookmarkEnd w:id="19"/>
                       </w:p>
                     </w:tc>
                     <w:tc>
@@ -9663,7 +10343,24 @@
                             <w:sz w:val="24"/>
                             <w:szCs w:val="24"/>
                           </w:rPr>
-                          <w:t xml:space="preserve"> две дейности решава да сложи един</w:t>
+                          <w:t xml:space="preserve"> две дейности решава да </w:t>
+                        </w:r>
+                        <w:bookmarkStart w:id="20" w:name="_Hlk517045235"/>
+                        <w:r>
+                          <w:rPr>
+                            <w:rFonts w:ascii="Comic Sans MS" w:hAnsi="Comic Sans MS"/>
+                            <w:sz w:val="24"/>
+                            <w:szCs w:val="24"/>
+                          </w:rPr>
+                          <w:t>сложи една</w:t>
+                        </w:r>
+                        <w:r>
+                          <w:rPr>
+                            <w:rFonts w:ascii="Comic Sans MS" w:hAnsi="Comic Sans MS"/>
+                            <w:sz w:val="24"/>
+                            <w:szCs w:val="24"/>
+                          </w:rPr>
+                          <w:t xml:space="preserve"> аларм</w:t>
                         </w:r>
                         <w:r>
                           <w:rPr>
@@ -9679,22 +10376,6 @@
                             <w:sz w:val="24"/>
                             <w:szCs w:val="24"/>
                           </w:rPr>
-                          <w:t xml:space="preserve"> аларм</w:t>
-                        </w:r>
-                        <w:r>
-                          <w:rPr>
-                            <w:rFonts w:ascii="Comic Sans MS" w:hAnsi="Comic Sans MS"/>
-                            <w:sz w:val="24"/>
-                            <w:szCs w:val="24"/>
-                          </w:rPr>
-                          <w:t>а</w:t>
-                        </w:r>
-                        <w:r>
-                          <w:rPr>
-                            <w:rFonts w:ascii="Comic Sans MS" w:hAnsi="Comic Sans MS"/>
-                            <w:sz w:val="24"/>
-                            <w:szCs w:val="24"/>
-                          </w:rPr>
                           <w:t xml:space="preserve"> за тях като натиска копче</w:t>
                         </w:r>
                         <w:r>
@@ -9713,6 +10394,7 @@
                           </w:rPr>
                           <w:t xml:space="preserve"> за аларма в първият елемент от списъка</w:t>
                         </w:r>
+                        <w:bookmarkEnd w:id="20"/>
                       </w:p>
                     </w:tc>
                     <w:tc>
@@ -9775,14 +10457,44 @@
                         <w:pPr>
                           <w:spacing w:before="120" w:after="0" w:line="240" w:lineRule="auto"/>
                         </w:pPr>
-                        <w:r>
-                          <w:rPr>
-                            <w:rFonts w:ascii="Comic Sans MS" w:hAnsi="Comic Sans MS"/>
-                            <w:sz w:val="24"/>
-                            <w:szCs w:val="24"/>
-                          </w:rPr>
-                          <w:t>Вижда popup-прозорец където има поле за въвеждане на време и бутона за submit</w:t>
-                        </w:r>
+                        <w:bookmarkStart w:id="21" w:name="_Hlk517045265"/>
+                        <w:r>
+                          <w:rPr>
+                            <w:rFonts w:ascii="Comic Sans MS" w:hAnsi="Comic Sans MS"/>
+                            <w:sz w:val="24"/>
+                            <w:szCs w:val="24"/>
+                          </w:rPr>
+                          <w:t xml:space="preserve">Вижда </w:t>
+                        </w:r>
+                        <w:proofErr w:type="spellStart"/>
+                        <w:r>
+                          <w:rPr>
+                            <w:rFonts w:ascii="Comic Sans MS" w:hAnsi="Comic Sans MS"/>
+                            <w:sz w:val="24"/>
+                            <w:szCs w:val="24"/>
+                          </w:rPr>
+                          <w:t>popup</w:t>
+                        </w:r>
+                        <w:proofErr w:type="spellEnd"/>
+                        <w:r>
+                          <w:rPr>
+                            <w:rFonts w:ascii="Comic Sans MS" w:hAnsi="Comic Sans MS"/>
+                            <w:sz w:val="24"/>
+                            <w:szCs w:val="24"/>
+                          </w:rPr>
+                          <w:t xml:space="preserve">-прозорец където има поле за въвеждане на време и бутона за </w:t>
+                        </w:r>
+                        <w:proofErr w:type="spellStart"/>
+                        <w:r>
+                          <w:rPr>
+                            <w:rFonts w:ascii="Comic Sans MS" w:hAnsi="Comic Sans MS"/>
+                            <w:sz w:val="24"/>
+                            <w:szCs w:val="24"/>
+                          </w:rPr>
+                          <w:t>submit</w:t>
+                        </w:r>
+                        <w:bookmarkEnd w:id="21"/>
+                        <w:proofErr w:type="spellEnd"/>
                       </w:p>
                     </w:tc>
                     <w:tc>
@@ -9845,14 +10557,26 @@
                         <w:pPr>
                           <w:spacing w:before="120" w:after="0" w:line="240" w:lineRule="auto"/>
                         </w:pPr>
-                        <w:r>
-                          <w:rPr>
-                            <w:rFonts w:ascii="Comic Sans MS" w:hAnsi="Comic Sans MS"/>
-                            <w:sz w:val="24"/>
-                            <w:szCs w:val="24"/>
-                          </w:rPr>
-                          <w:t>Избира време, но не вижда къде да избере дата за аларма, затова просто натиска submit</w:t>
-                        </w:r>
+                        <w:bookmarkStart w:id="22" w:name="_Hlk517045272"/>
+                        <w:r>
+                          <w:rPr>
+                            <w:rFonts w:ascii="Comic Sans MS" w:hAnsi="Comic Sans MS"/>
+                            <w:sz w:val="24"/>
+                            <w:szCs w:val="24"/>
+                          </w:rPr>
+                          <w:t xml:space="preserve">Избира време, но не вижда къде да избере дата за аларма, затова просто натиска </w:t>
+                        </w:r>
+                        <w:proofErr w:type="spellStart"/>
+                        <w:r>
+                          <w:rPr>
+                            <w:rFonts w:ascii="Comic Sans MS" w:hAnsi="Comic Sans MS"/>
+                            <w:sz w:val="24"/>
+                            <w:szCs w:val="24"/>
+                          </w:rPr>
+                          <w:t>submit</w:t>
+                        </w:r>
+                        <w:bookmarkEnd w:id="22"/>
+                        <w:proofErr w:type="spellEnd"/>
                       </w:p>
                     </w:tc>
                     <w:tc>
@@ -9937,7 +10661,25 @@
                             <w:sz w:val="24"/>
                             <w:szCs w:val="24"/>
                           </w:rPr>
-                          <w:t>след натискане на submit-бутона.</w:t>
+                          <w:t xml:space="preserve">след натискане на </w:t>
+                        </w:r>
+                        <w:proofErr w:type="spellStart"/>
+                        <w:r>
+                          <w:rPr>
+                            <w:rFonts w:ascii="Comic Sans MS" w:hAnsi="Comic Sans MS"/>
+                            <w:sz w:val="24"/>
+                            <w:szCs w:val="24"/>
+                          </w:rPr>
+                          <w:t>submit</w:t>
+                        </w:r>
+                        <w:proofErr w:type="spellEnd"/>
+                        <w:r>
+                          <w:rPr>
+                            <w:rFonts w:ascii="Comic Sans MS" w:hAnsi="Comic Sans MS"/>
+                            <w:sz w:val="24"/>
+                            <w:szCs w:val="24"/>
+                          </w:rPr>
+                          <w:t>-бутона.</w:t>
                         </w:r>
                         <w:r>
                           <w:rPr>
@@ -10087,7 +10829,7 @@
                         <w:pPr>
                           <w:spacing w:before="120" w:after="0" w:line="240" w:lineRule="auto"/>
                         </w:pPr>
-                        <w:bookmarkStart w:id="0" w:name="__DdeLink__773_3228430246"/>
+                        <w:bookmarkStart w:id="23" w:name="__DdeLink__773_3228430246"/>
                         <w:r>
                           <w:rPr>
                             <w:rFonts w:ascii="Comic Sans MS" w:hAnsi="Comic Sans MS"/>
@@ -10096,7 +10838,7 @@
                           </w:rPr>
                           <w:t xml:space="preserve">Потребител е объркан, но разбира че е прототип и </w:t>
                         </w:r>
-                        <w:bookmarkEnd w:id="0"/>
+                        <w:bookmarkEnd w:id="23"/>
                         <w:r>
                           <w:rPr>
                             <w:rFonts w:ascii="Comic Sans MS" w:hAnsi="Comic Sans MS"/>
@@ -10184,6 +10926,7 @@
                         <w:pPr>
                           <w:spacing w:before="120" w:after="0" w:line="240" w:lineRule="auto"/>
                         </w:pPr>
+                        <w:bookmarkStart w:id="24" w:name="_Hlk517045302"/>
                         <w:r>
                           <w:rPr>
                             <w:rFonts w:ascii="Comic Sans MS" w:hAnsi="Comic Sans MS"/>
@@ -10232,6 +10975,7 @@
                           </w:rPr>
                           <w:t>кошче</w:t>
                         </w:r>
+                        <w:bookmarkEnd w:id="24"/>
                       </w:p>
                     </w:tc>
                     <w:tc>
@@ -10250,8 +10994,8 @@
                           <w:spacing w:before="120" w:after="0" w:line="240" w:lineRule="auto"/>
                           <w:jc w:val="center"/>
                         </w:pPr>
-                        <w:bookmarkStart w:id="1" w:name="__DdeLink__780_3228430246"/>
-                        <w:bookmarkEnd w:id="1"/>
+                        <w:bookmarkStart w:id="25" w:name="__DdeLink__780_3228430246"/>
+                        <w:bookmarkEnd w:id="25"/>
                         <w:r>
                           <w:rPr>
                             <w:rFonts w:ascii="Webdings" w:eastAsia="Webdings" w:hAnsi="Webdings" w:cs="Webdings"/>
@@ -10305,6 +11049,7 @@
                         <w:pPr>
                           <w:spacing w:before="120" w:after="0" w:line="240" w:lineRule="auto"/>
                         </w:pPr>
+                        <w:bookmarkStart w:id="26" w:name="_Hlk517045309"/>
                         <w:r>
                           <w:rPr>
                             <w:rFonts w:ascii="Comic Sans MS" w:hAnsi="Comic Sans MS"/>
@@ -10313,6 +11058,7 @@
                           </w:rPr>
                           <w:t>Вижда че дейността е изтрита</w:t>
                         </w:r>
+                        <w:bookmarkEnd w:id="26"/>
                       </w:p>
                     </w:tc>
                     <w:tc>
@@ -10624,6 +11370,7 @@
                     </w:numPr>
                     <w:spacing w:after="0" w:line="240" w:lineRule="auto"/>
                   </w:pPr>
+                  <w:proofErr w:type="spellStart"/>
                   <w:r>
                     <w:rPr>
                       <w:rFonts w:ascii="Comic Sans MS" w:hAnsi="Comic Sans MS"/>
@@ -10631,7 +11378,16 @@
                       <w:szCs w:val="24"/>
                     </w:rPr>
                     <w:lastRenderedPageBreak/>
-                    <w:t>Анотирани екрани</w:t>
+                    <w:t>Анотирани</w:t>
+                  </w:r>
+                  <w:proofErr w:type="spellEnd"/>
+                  <w:r>
+                    <w:rPr>
+                      <w:rFonts w:ascii="Comic Sans MS" w:hAnsi="Comic Sans MS"/>
+                      <w:sz w:val="24"/>
+                      <w:szCs w:val="24"/>
+                    </w:rPr>
+                    <w:t xml:space="preserve"> екрани</w:t>
                   </w:r>
                 </w:p>
               </w:tc>
@@ -10740,7 +11496,7 @@
                       <w:lang w:val="en-US"/>
                     </w:rPr>
                     <w:pict>
-                      <v:shape id="_x0000_i1088" type="#_x0000_t75" style="width:473.4pt;height:128.4pt">
+                      <v:shape id="_x0000_i1032" type="#_x0000_t75" style="width:473.4pt;height:128.4pt">
                         <v:imagedata r:id="rId15" o:title="tasks"/>
                       </v:shape>
                     </w:pict>
@@ -10760,7 +11516,7 @@
                     </w:rPr>
                     <w:lastRenderedPageBreak/>
                     <w:pict>
-                      <v:shape id="_x0000_i1089" type="#_x0000_t75" style="width:468.9pt;height:51.6pt">
+                      <v:shape id="_x0000_i1033" type="#_x0000_t75" style="width:468.9pt;height:51.6pt">
                         <v:imagedata r:id="rId16" o:title="task-time"/>
                       </v:shape>
                     </w:pict>
@@ -10854,7 +11610,15 @@
                 <w:sz w:val="24"/>
                 <w:szCs w:val="24"/>
               </w:rPr>
-              <w:t>Ораганизиране на пътуване, включващо други потребители.</w:t>
+              <w:t>Организиране</w:t>
+            </w:r>
+            <w:r>
+              <w:rPr>
+                <w:rFonts w:ascii="Comic Sans MS" w:hAnsi="Comic Sans MS"/>
+                <w:sz w:val="24"/>
+                <w:szCs w:val="24"/>
+              </w:rPr>
+              <w:t xml:space="preserve"> на пътуване, включващо други потребители.</w:t>
             </w:r>
           </w:p>
         </w:tc>
@@ -11215,14 +11979,32 @@
                         <w:pPr>
                           <w:spacing w:before="120" w:after="0" w:line="240" w:lineRule="auto"/>
                         </w:pPr>
-                        <w:r>
-                          <w:rPr>
-                            <w:rFonts w:ascii="Comic Sans MS" w:hAnsi="Comic Sans MS"/>
-                            <w:sz w:val="24"/>
-                            <w:szCs w:val="24"/>
-                          </w:rPr>
-                          <w:t>Потребител вижда страницата си в система и спъсък от шаблонни пътувания</w:t>
-                        </w:r>
+                        <w:bookmarkStart w:id="27" w:name="_Hlk517045345"/>
+                        <w:r>
+                          <w:rPr>
+                            <w:rFonts w:ascii="Comic Sans MS" w:hAnsi="Comic Sans MS"/>
+                            <w:sz w:val="24"/>
+                            <w:szCs w:val="24"/>
+                          </w:rPr>
+                          <w:t xml:space="preserve">Потребител вижда страницата си в система и </w:t>
+                        </w:r>
+                        <w:r>
+                          <w:rPr>
+                            <w:rFonts w:ascii="Comic Sans MS" w:hAnsi="Comic Sans MS"/>
+                            <w:sz w:val="24"/>
+                            <w:szCs w:val="24"/>
+                          </w:rPr>
+                          <w:t>списък</w:t>
+                        </w:r>
+                        <w:r>
+                          <w:rPr>
+                            <w:rFonts w:ascii="Comic Sans MS" w:hAnsi="Comic Sans MS"/>
+                            <w:sz w:val="24"/>
+                            <w:szCs w:val="24"/>
+                          </w:rPr>
+                          <w:t xml:space="preserve"> от шаблонни пътувания</w:t>
+                        </w:r>
+                        <w:bookmarkEnd w:id="27"/>
                       </w:p>
                     </w:tc>
                     <w:tc>
@@ -11285,6 +12067,7 @@
                         <w:pPr>
                           <w:spacing w:before="120" w:after="0" w:line="240" w:lineRule="auto"/>
                         </w:pPr>
+                        <w:bookmarkStart w:id="28" w:name="_Hlk517045348"/>
                         <w:r>
                           <w:rPr>
                             <w:rFonts w:ascii="Comic Sans MS" w:hAnsi="Comic Sans MS"/>
@@ -11301,6 +12084,7 @@
                           </w:rPr>
                           <w:t>то</w:t>
                         </w:r>
+                        <w:bookmarkEnd w:id="28"/>
                       </w:p>
                     </w:tc>
                     <w:tc>
@@ -11363,13 +12147,32 @@
                         <w:pPr>
                           <w:spacing w:before="120" w:after="0" w:line="240" w:lineRule="auto"/>
                         </w:pPr>
-                        <w:r>
-                          <w:rPr>
-                            <w:rFonts w:ascii="Comic Sans MS" w:hAnsi="Comic Sans MS"/>
-                            <w:sz w:val="24"/>
-                            <w:szCs w:val="24"/>
-                          </w:rPr>
-                          <w:t>Вижда таб „travelers“ и</w:t>
+                        <w:bookmarkStart w:id="29" w:name="_Hlk517045351"/>
+                        <w:r>
+                          <w:rPr>
+                            <w:rFonts w:ascii="Comic Sans MS" w:hAnsi="Comic Sans MS"/>
+                            <w:sz w:val="24"/>
+                            <w:szCs w:val="24"/>
+                          </w:rPr>
+                          <w:t>Вижда таб „</w:t>
+                        </w:r>
+                        <w:proofErr w:type="spellStart"/>
+                        <w:r>
+                          <w:rPr>
+                            <w:rFonts w:ascii="Comic Sans MS" w:hAnsi="Comic Sans MS"/>
+                            <w:sz w:val="24"/>
+                            <w:szCs w:val="24"/>
+                          </w:rPr>
+                          <w:t>travelers</w:t>
+                        </w:r>
+                        <w:proofErr w:type="spellEnd"/>
+                        <w:r>
+                          <w:rPr>
+                            <w:rFonts w:ascii="Comic Sans MS" w:hAnsi="Comic Sans MS"/>
+                            <w:sz w:val="24"/>
+                            <w:szCs w:val="24"/>
+                          </w:rPr>
+                          <w:t>“ и</w:t>
                         </w:r>
                         <w:r>
                           <w:rPr>
@@ -11387,6 +12190,7 @@
                           </w:rPr>
                           <w:t xml:space="preserve"> избира</w:t>
                         </w:r>
+                        <w:bookmarkEnd w:id="29"/>
                       </w:p>
                     </w:tc>
                     <w:tc>
@@ -11449,13 +12253,30 @@
                         <w:pPr>
                           <w:spacing w:before="120" w:after="0" w:line="240" w:lineRule="auto"/>
                         </w:pPr>
-                        <w:r>
-                          <w:rPr>
-                            <w:rFonts w:ascii="Comic Sans MS" w:hAnsi="Comic Sans MS"/>
-                            <w:sz w:val="24"/>
-                            <w:szCs w:val="24"/>
-                          </w:rPr>
-                          <w:t>Вижда списък от аккаунти и подсказка че в този списък са хора</w:t>
+                        <w:bookmarkStart w:id="30" w:name="_Hlk517045354"/>
+                        <w:r>
+                          <w:rPr>
+                            <w:rFonts w:ascii="Comic Sans MS" w:hAnsi="Comic Sans MS"/>
+                            <w:sz w:val="24"/>
+                            <w:szCs w:val="24"/>
+                          </w:rPr>
+                          <w:t xml:space="preserve">Вижда списък от </w:t>
+                        </w:r>
+                        <w:r>
+                          <w:rPr>
+                            <w:rFonts w:ascii="Comic Sans MS" w:hAnsi="Comic Sans MS"/>
+                            <w:sz w:val="24"/>
+                            <w:szCs w:val="24"/>
+                          </w:rPr>
+                          <w:t>акаунти</w:t>
+                        </w:r>
+                        <w:r>
+                          <w:rPr>
+                            <w:rFonts w:ascii="Comic Sans MS" w:hAnsi="Comic Sans MS"/>
+                            <w:sz w:val="24"/>
+                            <w:szCs w:val="24"/>
+                          </w:rPr>
+                          <w:t xml:space="preserve"> и подсказка че в този списък са хора</w:t>
                         </w:r>
                         <w:r>
                           <w:rPr>
@@ -11473,6 +12294,7 @@
                           </w:rPr>
                           <w:t xml:space="preserve"> които пътуват с него</w:t>
                         </w:r>
+                        <w:bookmarkEnd w:id="30"/>
                       </w:p>
                     </w:tc>
                     <w:tc>
@@ -11967,6 +12789,7 @@
                     </w:numPr>
                     <w:spacing w:after="0" w:line="240" w:lineRule="auto"/>
                   </w:pPr>
+                  <w:proofErr w:type="spellStart"/>
                   <w:r>
                     <w:rPr>
                       <w:rFonts w:ascii="Comic Sans MS" w:hAnsi="Comic Sans MS"/>
@@ -11974,7 +12797,16 @@
                       <w:szCs w:val="24"/>
                     </w:rPr>
                     <w:lastRenderedPageBreak/>
-                    <w:t>Анотирани екрани</w:t>
+                    <w:t>Анотирани</w:t>
+                  </w:r>
+                  <w:proofErr w:type="spellEnd"/>
+                  <w:r>
+                    <w:rPr>
+                      <w:rFonts w:ascii="Comic Sans MS" w:hAnsi="Comic Sans MS"/>
+                      <w:sz w:val="24"/>
+                      <w:szCs w:val="24"/>
+                    </w:rPr>
+                    <w:t xml:space="preserve"> екрани</w:t>
                   </w:r>
                 </w:p>
               </w:tc>
@@ -12060,7 +12892,7 @@
                       <w:lang w:val="en-US"/>
                     </w:rPr>
                     <w:pict>
-                      <v:shape id="_x0000_i1090" type="#_x0000_t75" style="width:470.7pt;height:171.6pt">
+                      <v:shape id="_x0000_i1034" type="#_x0000_t75" style="width:470.7pt;height:171.6pt">
                         <v:imagedata r:id="rId17" o:title="travelers"/>
                       </v:shape>
                     </w:pict>
@@ -12503,14 +13335,32 @@
                         <w:pPr>
                           <w:spacing w:before="120" w:after="0" w:line="240" w:lineRule="auto"/>
                         </w:pPr>
-                        <w:r>
-                          <w:rPr>
-                            <w:rFonts w:ascii="Comic Sans MS" w:hAnsi="Comic Sans MS"/>
-                            <w:sz w:val="24"/>
-                            <w:szCs w:val="24"/>
-                          </w:rPr>
-                          <w:t>Потребител вижда страницата си в система и спъсък от шаблонни пътувания</w:t>
-                        </w:r>
+                        <w:bookmarkStart w:id="31" w:name="_Hlk517045399"/>
+                        <w:r>
+                          <w:rPr>
+                            <w:rFonts w:ascii="Comic Sans MS" w:hAnsi="Comic Sans MS"/>
+                            <w:sz w:val="24"/>
+                            <w:szCs w:val="24"/>
+                          </w:rPr>
+                          <w:t xml:space="preserve">Потребител вижда страницата си в система и </w:t>
+                        </w:r>
+                        <w:r>
+                          <w:rPr>
+                            <w:rFonts w:ascii="Comic Sans MS" w:hAnsi="Comic Sans MS"/>
+                            <w:sz w:val="24"/>
+                            <w:szCs w:val="24"/>
+                          </w:rPr>
+                          <w:t>списък</w:t>
+                        </w:r>
+                        <w:r>
+                          <w:rPr>
+                            <w:rFonts w:ascii="Comic Sans MS" w:hAnsi="Comic Sans MS"/>
+                            <w:sz w:val="24"/>
+                            <w:szCs w:val="24"/>
+                          </w:rPr>
+                          <w:t xml:space="preserve"> от шаблонни пътувания</w:t>
+                        </w:r>
+                        <w:bookmarkEnd w:id="31"/>
                       </w:p>
                     </w:tc>
                     <w:tc>
@@ -12573,6 +13423,7 @@
                         <w:pPr>
                           <w:spacing w:before="120" w:after="0" w:line="240" w:lineRule="auto"/>
                         </w:pPr>
+                        <w:bookmarkStart w:id="32" w:name="_Hlk517045404"/>
                         <w:r>
                           <w:rPr>
                             <w:rFonts w:ascii="Comic Sans MS" w:hAnsi="Comic Sans MS"/>
@@ -12581,6 +13432,7 @@
                           </w:rPr>
                           <w:t>Натиска на първото от тях и вижда страница на пътуване</w:t>
                         </w:r>
+                        <w:bookmarkEnd w:id="32"/>
                       </w:p>
                     </w:tc>
                     <w:tc>
@@ -12643,14 +13495,34 @@
                         <w:pPr>
                           <w:spacing w:before="120" w:after="0" w:line="240" w:lineRule="auto"/>
                         </w:pPr>
-                        <w:r>
-                          <w:rPr>
-                            <w:rFonts w:ascii="Comic Sans MS" w:hAnsi="Comic Sans MS"/>
-                            <w:sz w:val="24"/>
-                            <w:szCs w:val="24"/>
-                          </w:rPr>
-                          <w:t>Не вижда нещо свързано с коментари, затова скролва страница надолу</w:t>
-                        </w:r>
+                        <w:bookmarkStart w:id="33" w:name="_Hlk517045409"/>
+                        <w:r>
+                          <w:rPr>
+                            <w:rFonts w:ascii="Comic Sans MS" w:hAnsi="Comic Sans MS"/>
+                            <w:sz w:val="24"/>
+                            <w:szCs w:val="24"/>
+                          </w:rPr>
+                          <w:t xml:space="preserve">Не вижда нещо свързано с коментари, затова </w:t>
+                        </w:r>
+                        <w:proofErr w:type="spellStart"/>
+                        <w:r>
+                          <w:rPr>
+                            <w:rFonts w:ascii="Comic Sans MS" w:hAnsi="Comic Sans MS"/>
+                            <w:sz w:val="24"/>
+                            <w:szCs w:val="24"/>
+                          </w:rPr>
+                          <w:t>скролва</w:t>
+                        </w:r>
+                        <w:proofErr w:type="spellEnd"/>
+                        <w:r>
+                          <w:rPr>
+                            <w:rFonts w:ascii="Comic Sans MS" w:hAnsi="Comic Sans MS"/>
+                            <w:sz w:val="24"/>
+                            <w:szCs w:val="24"/>
+                          </w:rPr>
+                          <w:t xml:space="preserve"> страница надолу</w:t>
+                        </w:r>
+                        <w:bookmarkEnd w:id="33"/>
                       </w:p>
                     </w:tc>
                     <w:tc>
@@ -12714,14 +13586,34 @@
                         <w:pPr>
                           <w:spacing w:before="120" w:after="0" w:line="240" w:lineRule="auto"/>
                         </w:pPr>
-                        <w:r>
-                          <w:rPr>
-                            <w:rFonts w:ascii="Comic Sans MS" w:hAnsi="Comic Sans MS"/>
-                            <w:sz w:val="24"/>
-                            <w:szCs w:val="24"/>
-                          </w:rPr>
-                          <w:t>Вижда секция „reviews“, разглежда шаблонни коментари и решава да напише отговор за един от тях и да напише мнението си  относно маршрута на пътуване</w:t>
-                        </w:r>
+                        <w:bookmarkStart w:id="34" w:name="_Hlk517045417"/>
+                        <w:r>
+                          <w:rPr>
+                            <w:rFonts w:ascii="Comic Sans MS" w:hAnsi="Comic Sans MS"/>
+                            <w:sz w:val="24"/>
+                            <w:szCs w:val="24"/>
+                          </w:rPr>
+                          <w:t>Вижда секция „</w:t>
+                        </w:r>
+                        <w:proofErr w:type="spellStart"/>
+                        <w:r>
+                          <w:rPr>
+                            <w:rFonts w:ascii="Comic Sans MS" w:hAnsi="Comic Sans MS"/>
+                            <w:sz w:val="24"/>
+                            <w:szCs w:val="24"/>
+                          </w:rPr>
+                          <w:t>reviews</w:t>
+                        </w:r>
+                        <w:proofErr w:type="spellEnd"/>
+                        <w:r>
+                          <w:rPr>
+                            <w:rFonts w:ascii="Comic Sans MS" w:hAnsi="Comic Sans MS"/>
+                            <w:sz w:val="24"/>
+                            <w:szCs w:val="24"/>
+                          </w:rPr>
+                          <w:t>“, разглежда шаблонни коментари и решава да напише отговор за един от тях и да напише мнението си  относно маршрута на пътуване</w:t>
+                        </w:r>
+                        <w:bookmarkEnd w:id="34"/>
                       </w:p>
                     </w:tc>
                     <w:tc>
@@ -12790,7 +13682,25 @@
                             <w:sz w:val="24"/>
                             <w:szCs w:val="24"/>
                           </w:rPr>
-                          <w:t>Системата изисква още едно логване в disqus, което е малко объркващо според мнение</w:t>
+                          <w:t xml:space="preserve">Системата изисква още едно логване в </w:t>
+                        </w:r>
+                        <w:proofErr w:type="spellStart"/>
+                        <w:r>
+                          <w:rPr>
+                            <w:rFonts w:ascii="Comic Sans MS" w:hAnsi="Comic Sans MS"/>
+                            <w:sz w:val="24"/>
+                            <w:szCs w:val="24"/>
+                          </w:rPr>
+                          <w:t>disqus</w:t>
+                        </w:r>
+                        <w:proofErr w:type="spellEnd"/>
+                        <w:r>
+                          <w:rPr>
+                            <w:rFonts w:ascii="Comic Sans MS" w:hAnsi="Comic Sans MS"/>
+                            <w:sz w:val="24"/>
+                            <w:szCs w:val="24"/>
+                          </w:rPr>
+                          <w:t>, което е малко объркващо според мнение</w:t>
                         </w:r>
                         <w:r>
                           <w:rPr>
@@ -12886,14 +13796,52 @@
                         <w:pPr>
                           <w:spacing w:before="120" w:after="0" w:line="240" w:lineRule="auto"/>
                         </w:pPr>
-                        <w:r>
-                          <w:rPr>
-                            <w:rFonts w:ascii="Comic Sans MS" w:hAnsi="Comic Sans MS"/>
-                            <w:sz w:val="24"/>
-                            <w:szCs w:val="24"/>
-                          </w:rPr>
-                          <w:t xml:space="preserve">Натиска копче login, логва се чрез disqus, вижда че вече има възможност да коментира. </w:t>
-                        </w:r>
+                        <w:bookmarkStart w:id="35" w:name="_Hlk517045422"/>
+                        <w:r>
+                          <w:rPr>
+                            <w:rFonts w:ascii="Comic Sans MS" w:hAnsi="Comic Sans MS"/>
+                            <w:sz w:val="24"/>
+                            <w:szCs w:val="24"/>
+                          </w:rPr>
+                          <w:t xml:space="preserve">Натиска копче </w:t>
+                        </w:r>
+                        <w:proofErr w:type="spellStart"/>
+                        <w:r>
+                          <w:rPr>
+                            <w:rFonts w:ascii="Comic Sans MS" w:hAnsi="Comic Sans MS"/>
+                            <w:sz w:val="24"/>
+                            <w:szCs w:val="24"/>
+                          </w:rPr>
+                          <w:t>login</w:t>
+                        </w:r>
+                        <w:proofErr w:type="spellEnd"/>
+                        <w:r>
+                          <w:rPr>
+                            <w:rFonts w:ascii="Comic Sans MS" w:hAnsi="Comic Sans MS"/>
+                            <w:sz w:val="24"/>
+                            <w:szCs w:val="24"/>
+                          </w:rPr>
+                          <w:t xml:space="preserve">, логва се чрез </w:t>
+                        </w:r>
+                        <w:proofErr w:type="spellStart"/>
+                        <w:r>
+                          <w:rPr>
+                            <w:rFonts w:ascii="Comic Sans MS" w:hAnsi="Comic Sans MS"/>
+                            <w:sz w:val="24"/>
+                            <w:szCs w:val="24"/>
+                          </w:rPr>
+                          <w:t>disqus</w:t>
+                        </w:r>
+                        <w:proofErr w:type="spellEnd"/>
+                        <w:r>
+                          <w:rPr>
+                            <w:rFonts w:ascii="Comic Sans MS" w:hAnsi="Comic Sans MS"/>
+                            <w:sz w:val="24"/>
+                            <w:szCs w:val="24"/>
+                          </w:rPr>
+                          <w:t xml:space="preserve">, вижда че вече има възможност да коментира. </w:t>
+                        </w:r>
+                        <w:bookmarkEnd w:id="35"/>
                       </w:p>
                     </w:tc>
                     <w:tc>
@@ -12956,14 +13904,34 @@
                         <w:pPr>
                           <w:spacing w:before="120" w:after="0" w:line="240" w:lineRule="auto"/>
                         </w:pPr>
-                        <w:r>
-                          <w:rPr>
-                            <w:rFonts w:ascii="Comic Sans MS" w:hAnsi="Comic Sans MS"/>
-                            <w:sz w:val="24"/>
-                            <w:szCs w:val="24"/>
-                          </w:rPr>
-                          <w:t>Натиска копче reply под един от коментарии, попълва поле и натиска бутона за изпращане на отговор.</w:t>
-                        </w:r>
+                        <w:bookmarkStart w:id="36" w:name="_Hlk517045425"/>
+                        <w:r>
+                          <w:rPr>
+                            <w:rFonts w:ascii="Comic Sans MS" w:hAnsi="Comic Sans MS"/>
+                            <w:sz w:val="24"/>
+                            <w:szCs w:val="24"/>
+                          </w:rPr>
+                          <w:t xml:space="preserve">Натиска копче </w:t>
+                        </w:r>
+                        <w:proofErr w:type="spellStart"/>
+                        <w:r>
+                          <w:rPr>
+                            <w:rFonts w:ascii="Comic Sans MS" w:hAnsi="Comic Sans MS"/>
+                            <w:sz w:val="24"/>
+                            <w:szCs w:val="24"/>
+                          </w:rPr>
+                          <w:t>reply</w:t>
+                        </w:r>
+                        <w:proofErr w:type="spellEnd"/>
+                        <w:r>
+                          <w:rPr>
+                            <w:rFonts w:ascii="Comic Sans MS" w:hAnsi="Comic Sans MS"/>
+                            <w:sz w:val="24"/>
+                            <w:szCs w:val="24"/>
+                          </w:rPr>
+                          <w:t xml:space="preserve"> под един от коментарии, попълва поле и натиска бутона за изпращане на отговор.</w:t>
+                        </w:r>
+                        <w:bookmarkEnd w:id="36"/>
                       </w:p>
                     </w:tc>
                     <w:tc>
@@ -13026,6 +13994,7 @@
                         <w:pPr>
                           <w:spacing w:before="120" w:after="0" w:line="240" w:lineRule="auto"/>
                         </w:pPr>
+                        <w:bookmarkStart w:id="37" w:name="_Hlk517045428"/>
                         <w:r>
                           <w:rPr>
                             <w:rFonts w:ascii="Comic Sans MS" w:hAnsi="Comic Sans MS"/>
@@ -13034,6 +14003,7 @@
                           </w:rPr>
                           <w:t>Вижда че отговора е изпратен и е публикуван като трябва.</w:t>
                         </w:r>
+                        <w:bookmarkEnd w:id="37"/>
                       </w:p>
                     </w:tc>
                     <w:tc>
@@ -13096,6 +14066,7 @@
                         <w:pPr>
                           <w:spacing w:before="120" w:after="0" w:line="240" w:lineRule="auto"/>
                         </w:pPr>
+                        <w:bookmarkStart w:id="38" w:name="_Hlk517045431"/>
                         <w:r>
                           <w:rPr>
                             <w:rFonts w:ascii="Comic Sans MS" w:hAnsi="Comic Sans MS"/>
@@ -13104,6 +14075,7 @@
                           </w:rPr>
                           <w:t>Натиска полето за добавяне на коментар, редактира го и праща коментар</w:t>
                         </w:r>
+                        <w:bookmarkEnd w:id="38"/>
                       </w:p>
                     </w:tc>
                     <w:tc>
@@ -13150,7 +14122,7 @@
                             <w:sz w:val="24"/>
                             <w:szCs w:val="24"/>
                           </w:rPr>
-                          <w:t>6</w:t>
+                          <w:t>10</w:t>
                         </w:r>
                       </w:p>
                     </w:tc>
@@ -13166,6 +14138,7 @@
                         <w:pPr>
                           <w:spacing w:before="120" w:after="0" w:line="240" w:lineRule="auto"/>
                         </w:pPr>
+                        <w:bookmarkStart w:id="39" w:name="_Hlk517045435"/>
                         <w:r>
                           <w:rPr>
                             <w:rFonts w:ascii="Comic Sans MS" w:hAnsi="Comic Sans MS"/>
@@ -13182,6 +14155,7 @@
                           </w:rPr>
                           <w:t>жда че коментара му е публикуван както трябва.</w:t>
                         </w:r>
+                        <w:bookmarkEnd w:id="39"/>
                       </w:p>
                     </w:tc>
                     <w:tc>
@@ -13487,6 +14461,7 @@
                     </w:numPr>
                     <w:spacing w:after="0" w:line="240" w:lineRule="auto"/>
                   </w:pPr>
+                  <w:proofErr w:type="spellStart"/>
                   <w:r>
                     <w:rPr>
                       <w:rFonts w:ascii="Comic Sans MS" w:hAnsi="Comic Sans MS"/>
@@ -13494,7 +14469,16 @@
                       <w:szCs w:val="24"/>
                     </w:rPr>
                     <w:lastRenderedPageBreak/>
-                    <w:t>Анотирани екрани</w:t>
+                    <w:t>Анотирани</w:t>
+                  </w:r>
+                  <w:proofErr w:type="spellEnd"/>
+                  <w:r>
+                    <w:rPr>
+                      <w:rFonts w:ascii="Comic Sans MS" w:hAnsi="Comic Sans MS"/>
+                      <w:sz w:val="24"/>
+                      <w:szCs w:val="24"/>
+                    </w:rPr>
+                    <w:t xml:space="preserve"> екрани</w:t>
                   </w:r>
                 </w:p>
               </w:tc>
@@ -13581,7 +14565,7 @@
                     </w:rPr>
                     <w:lastRenderedPageBreak/>
                     <w:pict>
-                      <v:shape id="_x0000_i1091" type="#_x0000_t75" style="width:453pt;height:484.5pt">
+                      <v:shape id="_x0000_i1035" type="#_x0000_t75" style="width:453pt;height:484.5pt">
                         <v:imagedata r:id="rId18" o:title="comments"/>
                       </v:shape>
                     </w:pict>
@@ -13672,8 +14656,59 @@
                 <w:szCs w:val="24"/>
                 <w:lang w:val="en-US"/>
               </w:rPr>
-              <w:t>: Извършване на плащане</w:t>
+              <w:t xml:space="preserve">: </w:t>
             </w:r>
+            <w:proofErr w:type="spellStart"/>
+            <w:r>
+              <w:rPr>
+                <w:rFonts w:ascii="Comic Sans MS" w:hAnsi="Comic Sans MS"/>
+                <w:sz w:val="24"/>
+                <w:szCs w:val="24"/>
+                <w:lang w:val="en-US"/>
+              </w:rPr>
+              <w:t>Извършване</w:t>
+            </w:r>
+            <w:proofErr w:type="spellEnd"/>
+            <w:r>
+              <w:rPr>
+                <w:rFonts w:ascii="Comic Sans MS" w:hAnsi="Comic Sans MS"/>
+                <w:sz w:val="24"/>
+                <w:szCs w:val="24"/>
+                <w:lang w:val="en-US"/>
+              </w:rPr>
+              <w:t xml:space="preserve"> </w:t>
+            </w:r>
+            <w:proofErr w:type="spellStart"/>
+            <w:r>
+              <w:rPr>
+                <w:rFonts w:ascii="Comic Sans MS" w:hAnsi="Comic Sans MS"/>
+                <w:sz w:val="24"/>
+                <w:szCs w:val="24"/>
+                <w:lang w:val="en-US"/>
+              </w:rPr>
+              <w:t>на</w:t>
+            </w:r>
+            <w:proofErr w:type="spellEnd"/>
+            <w:r>
+              <w:rPr>
+                <w:rFonts w:ascii="Comic Sans MS" w:hAnsi="Comic Sans MS"/>
+                <w:sz w:val="24"/>
+                <w:szCs w:val="24"/>
+                <w:lang w:val="en-US"/>
+              </w:rPr>
+              <w:t xml:space="preserve"> </w:t>
+            </w:r>
+            <w:proofErr w:type="spellStart"/>
+            <w:r>
+              <w:rPr>
+                <w:rFonts w:ascii="Comic Sans MS" w:hAnsi="Comic Sans MS"/>
+                <w:sz w:val="24"/>
+                <w:szCs w:val="24"/>
+                <w:lang w:val="en-US"/>
+              </w:rPr>
+              <w:t>плащане</w:t>
+            </w:r>
+            <w:proofErr w:type="spellEnd"/>
           </w:p>
         </w:tc>
       </w:tr>
@@ -14021,14 +15056,32 @@
                         <w:pPr>
                           <w:spacing w:before="120" w:after="0" w:line="240" w:lineRule="auto"/>
                         </w:pPr>
-                        <w:r>
-                          <w:rPr>
-                            <w:rFonts w:ascii="Comic Sans MS" w:hAnsi="Comic Sans MS"/>
-                            <w:sz w:val="24"/>
-                            <w:szCs w:val="24"/>
-                          </w:rPr>
-                          <w:t>Потребител вижда страницата си в система и спъсък от шаблонни пътувания</w:t>
-                        </w:r>
+                        <w:bookmarkStart w:id="40" w:name="_Hlk517045454"/>
+                        <w:r>
+                          <w:rPr>
+                            <w:rFonts w:ascii="Comic Sans MS" w:hAnsi="Comic Sans MS"/>
+                            <w:sz w:val="24"/>
+                            <w:szCs w:val="24"/>
+                          </w:rPr>
+                          <w:t xml:space="preserve">Потребител вижда страницата си в система и </w:t>
+                        </w:r>
+                        <w:r>
+                          <w:rPr>
+                            <w:rFonts w:ascii="Comic Sans MS" w:hAnsi="Comic Sans MS"/>
+                            <w:sz w:val="24"/>
+                            <w:szCs w:val="24"/>
+                          </w:rPr>
+                          <w:t>списък</w:t>
+                        </w:r>
+                        <w:r>
+                          <w:rPr>
+                            <w:rFonts w:ascii="Comic Sans MS" w:hAnsi="Comic Sans MS"/>
+                            <w:sz w:val="24"/>
+                            <w:szCs w:val="24"/>
+                          </w:rPr>
+                          <w:t xml:space="preserve"> от шаблонни пътувания</w:t>
+                        </w:r>
+                        <w:bookmarkEnd w:id="40"/>
                       </w:p>
                     </w:tc>
                     <w:tc>
@@ -14069,6 +15122,7 @@
                           <w:spacing w:before="120" w:after="0" w:line="240" w:lineRule="auto"/>
                           <w:jc w:val="right"/>
                         </w:pPr>
+                        <w:bookmarkStart w:id="41" w:name="_Hlk517045459"/>
                         <w:r>
                           <w:rPr>
                             <w:rFonts w:ascii="Comic Sans MS" w:hAnsi="Comic Sans MS"/>
@@ -14091,6 +15145,7 @@
                         <w:pPr>
                           <w:spacing w:before="120" w:after="0" w:line="240" w:lineRule="auto"/>
                         </w:pPr>
+                        <w:bookmarkStart w:id="42" w:name="_Hlk517045462"/>
                         <w:r>
                           <w:rPr>
                             <w:rFonts w:ascii="Comic Sans MS" w:hAnsi="Comic Sans MS"/>
@@ -14099,6 +15154,7 @@
                           </w:rPr>
                           <w:t>Натиска на първото от тях и вижда страница на пътуване</w:t>
                         </w:r>
+                        <w:bookmarkEnd w:id="42"/>
                       </w:p>
                     </w:tc>
                     <w:tc>
@@ -14125,6 +15181,7 @@
                       </w:p>
                     </w:tc>
                   </w:tr>
+                  <w:bookmarkEnd w:id="41"/>
                   <w:tr>
                     <w:tc>
                       <w:tcPr>
@@ -14552,8 +15609,18 @@
                 <w:sz w:val="24"/>
                 <w:szCs w:val="24"/>
               </w:rPr>
-              <w:t>: Интеграция с други услуги и платформи</w:t>
+              <w:t xml:space="preserve">: </w:t>
             </w:r>
+            <w:bookmarkStart w:id="43" w:name="_Hlk517045484"/>
+            <w:r>
+              <w:rPr>
+                <w:rFonts w:ascii="Comic Sans MS" w:hAnsi="Comic Sans MS"/>
+                <w:sz w:val="24"/>
+                <w:szCs w:val="24"/>
+              </w:rPr>
+              <w:t>Интеграция с други услуги и платформи</w:t>
+            </w:r>
+            <w:bookmarkEnd w:id="43"/>
           </w:p>
         </w:tc>
       </w:tr>
@@ -14908,14 +15975,32 @@
                         <w:pPr>
                           <w:spacing w:before="120" w:after="0" w:line="240" w:lineRule="auto"/>
                         </w:pPr>
-                        <w:r>
-                          <w:rPr>
-                            <w:rFonts w:ascii="Comic Sans MS" w:hAnsi="Comic Sans MS"/>
-                            <w:sz w:val="24"/>
-                            <w:szCs w:val="24"/>
-                          </w:rPr>
-                          <w:t>Потребител вижда страницата си в система и спъсък от шаблонни пътувания</w:t>
-                        </w:r>
+                        <w:bookmarkStart w:id="44" w:name="_Hlk517045493"/>
+                        <w:r>
+                          <w:rPr>
+                            <w:rFonts w:ascii="Comic Sans MS" w:hAnsi="Comic Sans MS"/>
+                            <w:sz w:val="24"/>
+                            <w:szCs w:val="24"/>
+                          </w:rPr>
+                          <w:t xml:space="preserve">Потребител вижда страницата си в система и </w:t>
+                        </w:r>
+                        <w:r>
+                          <w:rPr>
+                            <w:rFonts w:ascii="Comic Sans MS" w:hAnsi="Comic Sans MS"/>
+                            <w:sz w:val="24"/>
+                            <w:szCs w:val="24"/>
+                          </w:rPr>
+                          <w:t>списък</w:t>
+                        </w:r>
+                        <w:r>
+                          <w:rPr>
+                            <w:rFonts w:ascii="Comic Sans MS" w:hAnsi="Comic Sans MS"/>
+                            <w:sz w:val="24"/>
+                            <w:szCs w:val="24"/>
+                          </w:rPr>
+                          <w:t xml:space="preserve"> от шаблонни пътувания</w:t>
+                        </w:r>
+                        <w:bookmarkEnd w:id="44"/>
                       </w:p>
                     </w:tc>
                     <w:tc>
@@ -14978,6 +16063,7 @@
                         <w:pPr>
                           <w:spacing w:before="120" w:after="0" w:line="240" w:lineRule="auto"/>
                         </w:pPr>
+                        <w:bookmarkStart w:id="45" w:name="_Hlk517045496"/>
                         <w:r>
                           <w:rPr>
                             <w:rFonts w:ascii="Comic Sans MS" w:hAnsi="Comic Sans MS"/>
@@ -14986,6 +16072,7 @@
                           </w:rPr>
                           <w:t>Натиска на първото от тях и вижда страница на пътуване</w:t>
                         </w:r>
+                        <w:bookmarkEnd w:id="45"/>
                       </w:p>
                     </w:tc>
                     <w:tc>
@@ -15048,14 +16135,34 @@
                         <w:pPr>
                           <w:spacing w:before="120" w:after="0" w:line="240" w:lineRule="auto"/>
                         </w:pPr>
-                        <w:r>
-                          <w:rPr>
-                            <w:rFonts w:ascii="Comic Sans MS" w:hAnsi="Comic Sans MS"/>
-                            <w:sz w:val="24"/>
-                            <w:szCs w:val="24"/>
-                          </w:rPr>
-                          <w:t>Вижда че на страница на пътуване има секция „integrations“</w:t>
-                        </w:r>
+                        <w:bookmarkStart w:id="46" w:name="_Hlk517045500"/>
+                        <w:r>
+                          <w:rPr>
+                            <w:rFonts w:ascii="Comic Sans MS" w:hAnsi="Comic Sans MS"/>
+                            <w:sz w:val="24"/>
+                            <w:szCs w:val="24"/>
+                          </w:rPr>
+                          <w:t>Вижда че на страница на пътуване има секция „</w:t>
+                        </w:r>
+                        <w:proofErr w:type="spellStart"/>
+                        <w:r>
+                          <w:rPr>
+                            <w:rFonts w:ascii="Comic Sans MS" w:hAnsi="Comic Sans MS"/>
+                            <w:sz w:val="24"/>
+                            <w:szCs w:val="24"/>
+                          </w:rPr>
+                          <w:t>integrations</w:t>
+                        </w:r>
+                        <w:proofErr w:type="spellEnd"/>
+                        <w:r>
+                          <w:rPr>
+                            <w:rFonts w:ascii="Comic Sans MS" w:hAnsi="Comic Sans MS"/>
+                            <w:sz w:val="24"/>
+                            <w:szCs w:val="24"/>
+                          </w:rPr>
+                          <w:t>“</w:t>
+                        </w:r>
+                        <w:bookmarkEnd w:id="46"/>
                       </w:p>
                     </w:tc>
                     <w:tc>
@@ -15119,6 +16226,7 @@
                         <w:pPr>
                           <w:spacing w:before="120" w:after="0" w:line="240" w:lineRule="auto"/>
                         </w:pPr>
+                        <w:bookmarkStart w:id="47" w:name="_Hlk517045504"/>
                         <w:r>
                           <w:rPr>
                             <w:rFonts w:ascii="Comic Sans MS" w:hAnsi="Comic Sans MS"/>
@@ -15135,6 +16243,7 @@
                           </w:rPr>
                           <w:t>те</w:t>
                         </w:r>
+                        <w:bookmarkEnd w:id="47"/>
                       </w:p>
                     </w:tc>
                     <w:tc>
@@ -15197,14 +16306,52 @@
                         <w:pPr>
                           <w:spacing w:before="120" w:after="0" w:line="240" w:lineRule="auto"/>
                         </w:pPr>
-                        <w:r>
-                          <w:rPr>
-                            <w:rFonts w:ascii="Comic Sans MS" w:hAnsi="Comic Sans MS"/>
-                            <w:sz w:val="24"/>
-                            <w:szCs w:val="24"/>
-                          </w:rPr>
-                          <w:t>Натиска бутона за google calendar, което презарежда страница.</w:t>
-                        </w:r>
+                        <w:bookmarkStart w:id="48" w:name="_Hlk517045510"/>
+                        <w:r>
+                          <w:rPr>
+                            <w:rFonts w:ascii="Comic Sans MS" w:hAnsi="Comic Sans MS"/>
+                            <w:sz w:val="24"/>
+                            <w:szCs w:val="24"/>
+                          </w:rPr>
+                          <w:t xml:space="preserve">Натиска бутона за </w:t>
+                        </w:r>
+                        <w:proofErr w:type="spellStart"/>
+                        <w:r>
+                          <w:rPr>
+                            <w:rFonts w:ascii="Comic Sans MS" w:hAnsi="Comic Sans MS"/>
+                            <w:sz w:val="24"/>
+                            <w:szCs w:val="24"/>
+                          </w:rPr>
+                          <w:t>google</w:t>
+                        </w:r>
+                        <w:proofErr w:type="spellEnd"/>
+                        <w:r>
+                          <w:rPr>
+                            <w:rFonts w:ascii="Comic Sans MS" w:hAnsi="Comic Sans MS"/>
+                            <w:sz w:val="24"/>
+                            <w:szCs w:val="24"/>
+                          </w:rPr>
+                          <w:t xml:space="preserve"> </w:t>
+                        </w:r>
+                        <w:proofErr w:type="spellStart"/>
+                        <w:r>
+                          <w:rPr>
+                            <w:rFonts w:ascii="Comic Sans MS" w:hAnsi="Comic Sans MS"/>
+                            <w:sz w:val="24"/>
+                            <w:szCs w:val="24"/>
+                          </w:rPr>
+                          <w:t>calendar</w:t>
+                        </w:r>
+                        <w:proofErr w:type="spellEnd"/>
+                        <w:r>
+                          <w:rPr>
+                            <w:rFonts w:ascii="Comic Sans MS" w:hAnsi="Comic Sans MS"/>
+                            <w:sz w:val="24"/>
+                            <w:szCs w:val="24"/>
+                          </w:rPr>
+                          <w:t>, което презарежда страница.</w:t>
+                        </w:r>
+                        <w:bookmarkEnd w:id="48"/>
                       </w:p>
                     </w:tc>
                     <w:tc>
@@ -15591,6 +16738,7 @@
                     </w:numPr>
                     <w:spacing w:after="0" w:line="240" w:lineRule="auto"/>
                   </w:pPr>
+                  <w:proofErr w:type="spellStart"/>
                   <w:r>
                     <w:rPr>
                       <w:rFonts w:ascii="Comic Sans MS" w:hAnsi="Comic Sans MS"/>
@@ -15598,7 +16746,16 @@
                       <w:szCs w:val="24"/>
                     </w:rPr>
                     <w:lastRenderedPageBreak/>
-                    <w:t>Анотирани екрани</w:t>
+                    <w:t>Анотирани</w:t>
+                  </w:r>
+                  <w:proofErr w:type="spellEnd"/>
+                  <w:r>
+                    <w:rPr>
+                      <w:rFonts w:ascii="Comic Sans MS" w:hAnsi="Comic Sans MS"/>
+                      <w:sz w:val="24"/>
+                      <w:szCs w:val="24"/>
+                    </w:rPr>
+                    <w:t xml:space="preserve"> екрани</w:t>
                   </w:r>
                 </w:p>
               </w:tc>
@@ -15675,7 +16832,7 @@
                       <w:lang w:val="en-US"/>
                     </w:rPr>
                     <w:pict>
-                      <v:shape id="_x0000_i1092" type="#_x0000_t75" style="width:453pt;height:100.5pt">
+                      <v:shape id="_x0000_i1036" type="#_x0000_t75" style="width:453.3pt;height:100.5pt">
                         <v:imagedata r:id="rId19" o:title="integrations"/>
                       </v:shape>
                     </w:pict>
@@ -15765,8 +16922,18 @@
                 <w:sz w:val="24"/>
                 <w:szCs w:val="24"/>
               </w:rPr>
-              <w:t>: Добавяне на услуги от компании</w:t>
+              <w:t xml:space="preserve">: </w:t>
             </w:r>
+            <w:bookmarkStart w:id="49" w:name="_Hlk517045566"/>
+            <w:r>
+              <w:rPr>
+                <w:rFonts w:ascii="Comic Sans MS" w:hAnsi="Comic Sans MS"/>
+                <w:sz w:val="24"/>
+                <w:szCs w:val="24"/>
+              </w:rPr>
+              <w:t>Добавяне на услуги от компании</w:t>
+            </w:r>
+            <w:bookmarkEnd w:id="49"/>
           </w:p>
         </w:tc>
       </w:tr>
@@ -16119,14 +17286,34 @@
                         <w:pPr>
                           <w:spacing w:before="120" w:after="0" w:line="240" w:lineRule="auto"/>
                         </w:pPr>
-                        <w:r>
-                          <w:rPr>
-                            <w:rFonts w:ascii="Comic Sans MS" w:hAnsi="Comic Sans MS"/>
-                            <w:sz w:val="24"/>
-                            <w:szCs w:val="24"/>
-                          </w:rPr>
-                          <w:t>Представител на компанията е логнат и вижда страницата на компанията си в системата</w:t>
-                        </w:r>
+                        <w:bookmarkStart w:id="50" w:name="_Hlk517045573"/>
+                        <w:r>
+                          <w:rPr>
+                            <w:rFonts w:ascii="Comic Sans MS" w:hAnsi="Comic Sans MS"/>
+                            <w:sz w:val="24"/>
+                            <w:szCs w:val="24"/>
+                          </w:rPr>
+                          <w:t xml:space="preserve">Представител на компанията е </w:t>
+                        </w:r>
+                        <w:proofErr w:type="spellStart"/>
+                        <w:r>
+                          <w:rPr>
+                            <w:rFonts w:ascii="Comic Sans MS" w:hAnsi="Comic Sans MS"/>
+                            <w:sz w:val="24"/>
+                            <w:szCs w:val="24"/>
+                          </w:rPr>
+                          <w:t>логнат</w:t>
+                        </w:r>
+                        <w:proofErr w:type="spellEnd"/>
+                        <w:r>
+                          <w:rPr>
+                            <w:rFonts w:ascii="Comic Sans MS" w:hAnsi="Comic Sans MS"/>
+                            <w:sz w:val="24"/>
+                            <w:szCs w:val="24"/>
+                          </w:rPr>
+                          <w:t xml:space="preserve"> и вижда страницата на компанията си в системата</w:t>
+                        </w:r>
+                        <w:bookmarkEnd w:id="50"/>
                       </w:p>
                     </w:tc>
                     <w:tc>
@@ -16189,14 +17376,34 @@
                         <w:pPr>
                           <w:spacing w:before="120" w:after="0" w:line="240" w:lineRule="auto"/>
                         </w:pPr>
-                        <w:r>
-                          <w:rPr>
-                            <w:rFonts w:ascii="Comic Sans MS" w:hAnsi="Comic Sans MS"/>
-                            <w:sz w:val="24"/>
-                            <w:szCs w:val="24"/>
-                          </w:rPr>
-                          <w:t>Вижда че е в раздел „services“ и вижда една шаблонна услуга.</w:t>
-                        </w:r>
+                        <w:bookmarkStart w:id="51" w:name="_Hlk517045576"/>
+                        <w:r>
+                          <w:rPr>
+                            <w:rFonts w:ascii="Comic Sans MS" w:hAnsi="Comic Sans MS"/>
+                            <w:sz w:val="24"/>
+                            <w:szCs w:val="24"/>
+                          </w:rPr>
+                          <w:t>Вижда че е в раздел „</w:t>
+                        </w:r>
+                        <w:proofErr w:type="spellStart"/>
+                        <w:r>
+                          <w:rPr>
+                            <w:rFonts w:ascii="Comic Sans MS" w:hAnsi="Comic Sans MS"/>
+                            <w:sz w:val="24"/>
+                            <w:szCs w:val="24"/>
+                          </w:rPr>
+                          <w:t>services</w:t>
+                        </w:r>
+                        <w:proofErr w:type="spellEnd"/>
+                        <w:r>
+                          <w:rPr>
+                            <w:rFonts w:ascii="Comic Sans MS" w:hAnsi="Comic Sans MS"/>
+                            <w:sz w:val="24"/>
+                            <w:szCs w:val="24"/>
+                          </w:rPr>
+                          <w:t>“ и вижда една шаблонна услуга.</w:t>
+                        </w:r>
+                        <w:bookmarkEnd w:id="51"/>
                       </w:p>
                     </w:tc>
                     <w:tc>
@@ -16259,14 +17466,52 @@
                         <w:pPr>
                           <w:spacing w:before="120" w:after="0" w:line="240" w:lineRule="auto"/>
                         </w:pPr>
-                        <w:r>
-                          <w:rPr>
-                            <w:rFonts w:ascii="Comic Sans MS" w:hAnsi="Comic Sans MS"/>
-                            <w:sz w:val="24"/>
-                            <w:szCs w:val="24"/>
-                          </w:rPr>
-                          <w:t>Вижда бутона „add service“, натиска го</w:t>
-                        </w:r>
+                        <w:bookmarkStart w:id="52" w:name="_Hlk517045579"/>
+                        <w:r>
+                          <w:rPr>
+                            <w:rFonts w:ascii="Comic Sans MS" w:hAnsi="Comic Sans MS"/>
+                            <w:sz w:val="24"/>
+                            <w:szCs w:val="24"/>
+                          </w:rPr>
+                          <w:t>Вижда бутона „</w:t>
+                        </w:r>
+                        <w:proofErr w:type="spellStart"/>
+                        <w:r>
+                          <w:rPr>
+                            <w:rFonts w:ascii="Comic Sans MS" w:hAnsi="Comic Sans MS"/>
+                            <w:sz w:val="24"/>
+                            <w:szCs w:val="24"/>
+                          </w:rPr>
+                          <w:t>add</w:t>
+                        </w:r>
+                        <w:proofErr w:type="spellEnd"/>
+                        <w:r>
+                          <w:rPr>
+                            <w:rFonts w:ascii="Comic Sans MS" w:hAnsi="Comic Sans MS"/>
+                            <w:sz w:val="24"/>
+                            <w:szCs w:val="24"/>
+                          </w:rPr>
+                          <w:t xml:space="preserve"> </w:t>
+                        </w:r>
+                        <w:proofErr w:type="spellStart"/>
+                        <w:r>
+                          <w:rPr>
+                            <w:rFonts w:ascii="Comic Sans MS" w:hAnsi="Comic Sans MS"/>
+                            <w:sz w:val="24"/>
+                            <w:szCs w:val="24"/>
+                          </w:rPr>
+                          <w:t>service</w:t>
+                        </w:r>
+                        <w:proofErr w:type="spellEnd"/>
+                        <w:r>
+                          <w:rPr>
+                            <w:rFonts w:ascii="Comic Sans MS" w:hAnsi="Comic Sans MS"/>
+                            <w:sz w:val="24"/>
+                            <w:szCs w:val="24"/>
+                          </w:rPr>
+                          <w:t>“, натиска го</w:t>
+                        </w:r>
+                        <w:bookmarkEnd w:id="52"/>
                       </w:p>
                     </w:tc>
                     <w:tc>
@@ -16329,6 +17574,7 @@
                         <w:pPr>
                           <w:spacing w:before="120" w:after="0" w:line="240" w:lineRule="auto"/>
                         </w:pPr>
+                        <w:bookmarkStart w:id="53" w:name="_Hlk517045584"/>
                         <w:r>
                           <w:rPr>
                             <w:rFonts w:ascii="Comic Sans MS" w:hAnsi="Comic Sans MS"/>
@@ -16337,6 +17583,7 @@
                           </w:rPr>
                           <w:t>Вижда форма за попълване и попълва я с данните на нова услуга</w:t>
                         </w:r>
+                        <w:bookmarkEnd w:id="53"/>
                       </w:p>
                     </w:tc>
                     <w:tc>
@@ -16399,14 +17646,34 @@
                         <w:pPr>
                           <w:spacing w:before="120" w:after="0" w:line="240" w:lineRule="auto"/>
                         </w:pPr>
-                        <w:r>
-                          <w:rPr>
-                            <w:rFonts w:ascii="Comic Sans MS" w:hAnsi="Comic Sans MS"/>
-                            <w:sz w:val="24"/>
-                            <w:szCs w:val="24"/>
-                          </w:rPr>
-                          <w:t>Натиска бутона „Add“</w:t>
-                        </w:r>
+                        <w:bookmarkStart w:id="54" w:name="_Hlk517045587"/>
+                        <w:r>
+                          <w:rPr>
+                            <w:rFonts w:ascii="Comic Sans MS" w:hAnsi="Comic Sans MS"/>
+                            <w:sz w:val="24"/>
+                            <w:szCs w:val="24"/>
+                          </w:rPr>
+                          <w:t>Натиска бутона „</w:t>
+                        </w:r>
+                        <w:proofErr w:type="spellStart"/>
+                        <w:r>
+                          <w:rPr>
+                            <w:rFonts w:ascii="Comic Sans MS" w:hAnsi="Comic Sans MS"/>
+                            <w:sz w:val="24"/>
+                            <w:szCs w:val="24"/>
+                          </w:rPr>
+                          <w:t>Add</w:t>
+                        </w:r>
+                        <w:proofErr w:type="spellEnd"/>
+                        <w:r>
+                          <w:rPr>
+                            <w:rFonts w:ascii="Comic Sans MS" w:hAnsi="Comic Sans MS"/>
+                            <w:sz w:val="24"/>
+                            <w:szCs w:val="24"/>
+                          </w:rPr>
+                          <w:t>“</w:t>
+                        </w:r>
+                        <w:bookmarkEnd w:id="54"/>
                       </w:p>
                     </w:tc>
                     <w:tc>
@@ -16879,13 +18146,23 @@
                     </w:numPr>
                     <w:spacing w:after="0" w:line="240" w:lineRule="auto"/>
                   </w:pPr>
-                  <w:r>
-                    <w:rPr>
-                      <w:rFonts w:ascii="Comic Sans MS" w:hAnsi="Comic Sans MS"/>
-                      <w:sz w:val="24"/>
-                      <w:szCs w:val="24"/>
-                    </w:rPr>
-                    <w:t>Анотирани екрани</w:t>
+                  <w:proofErr w:type="spellStart"/>
+                  <w:r>
+                    <w:rPr>
+                      <w:rFonts w:ascii="Comic Sans MS" w:hAnsi="Comic Sans MS"/>
+                      <w:sz w:val="24"/>
+                      <w:szCs w:val="24"/>
+                    </w:rPr>
+                    <w:t>Анотирани</w:t>
+                  </w:r>
+                  <w:proofErr w:type="spellEnd"/>
+                  <w:r>
+                    <w:rPr>
+                      <w:rFonts w:ascii="Comic Sans MS" w:hAnsi="Comic Sans MS"/>
+                      <w:sz w:val="24"/>
+                      <w:szCs w:val="24"/>
+                    </w:rPr>
+                    <w:t xml:space="preserve"> екрани</w:t>
                   </w:r>
                 </w:p>
               </w:tc>
@@ -16957,7 +18234,7 @@
                   <w:r>
                     <w:lastRenderedPageBreak/>
                     <w:pict>
-                      <v:shape id="_x0000_i1093" type="#_x0000_t75" style="width:453.9pt;height:404.4pt">
+                      <v:shape id="_x0000_i1037" type="#_x0000_t75" style="width:454.2pt;height:404.4pt">
                         <v:imagedata r:id="rId20" o:title="add-service"/>
                       </v:shape>
                     </w:pict>
@@ -17053,8 +18330,61 @@
                 <w:szCs w:val="24"/>
                 <w:lang w:val="en-US"/>
               </w:rPr>
-              <w:t>: Партниране между компании</w:t>
+              <w:t xml:space="preserve">: </w:t>
             </w:r>
+            <w:bookmarkStart w:id="55" w:name="_Hlk517045605"/>
+            <w:proofErr w:type="spellStart"/>
+            <w:r>
+              <w:rPr>
+                <w:rFonts w:ascii="Comic Sans MS" w:hAnsi="Comic Sans MS"/>
+                <w:sz w:val="24"/>
+                <w:szCs w:val="24"/>
+                <w:lang w:val="en-US"/>
+              </w:rPr>
+              <w:t>Партниране</w:t>
+            </w:r>
+            <w:proofErr w:type="spellEnd"/>
+            <w:r>
+              <w:rPr>
+                <w:rFonts w:ascii="Comic Sans MS" w:hAnsi="Comic Sans MS"/>
+                <w:sz w:val="24"/>
+                <w:szCs w:val="24"/>
+                <w:lang w:val="en-US"/>
+              </w:rPr>
+              <w:t xml:space="preserve"> </w:t>
+            </w:r>
+            <w:proofErr w:type="spellStart"/>
+            <w:r>
+              <w:rPr>
+                <w:rFonts w:ascii="Comic Sans MS" w:hAnsi="Comic Sans MS"/>
+                <w:sz w:val="24"/>
+                <w:szCs w:val="24"/>
+                <w:lang w:val="en-US"/>
+              </w:rPr>
+              <w:t>между</w:t>
+            </w:r>
+            <w:proofErr w:type="spellEnd"/>
+            <w:r>
+              <w:rPr>
+                <w:rFonts w:ascii="Comic Sans MS" w:hAnsi="Comic Sans MS"/>
+                <w:sz w:val="24"/>
+                <w:szCs w:val="24"/>
+                <w:lang w:val="en-US"/>
+              </w:rPr>
+              <w:t xml:space="preserve"> </w:t>
+            </w:r>
+            <w:proofErr w:type="spellStart"/>
+            <w:r>
+              <w:rPr>
+                <w:rFonts w:ascii="Comic Sans MS" w:hAnsi="Comic Sans MS"/>
+                <w:sz w:val="24"/>
+                <w:szCs w:val="24"/>
+                <w:lang w:val="en-US"/>
+              </w:rPr>
+              <w:t>компании</w:t>
+            </w:r>
+            <w:bookmarkEnd w:id="55"/>
+            <w:proofErr w:type="spellEnd"/>
           </w:p>
         </w:tc>
       </w:tr>
@@ -17428,14 +18758,34 @@
                         <w:pPr>
                           <w:spacing w:before="120" w:after="0" w:line="240" w:lineRule="auto"/>
                         </w:pPr>
-                        <w:r>
-                          <w:rPr>
-                            <w:rFonts w:ascii="Comic Sans MS" w:hAnsi="Comic Sans MS"/>
-                            <w:sz w:val="24"/>
-                            <w:szCs w:val="24"/>
-                          </w:rPr>
-                          <w:t>Представител на компанията е логнат и вижда страницата на компанията си в системата</w:t>
-                        </w:r>
+                        <w:bookmarkStart w:id="56" w:name="_Hlk517045610"/>
+                        <w:r>
+                          <w:rPr>
+                            <w:rFonts w:ascii="Comic Sans MS" w:hAnsi="Comic Sans MS"/>
+                            <w:sz w:val="24"/>
+                            <w:szCs w:val="24"/>
+                          </w:rPr>
+                          <w:t xml:space="preserve">Представител на компанията е </w:t>
+                        </w:r>
+                        <w:proofErr w:type="spellStart"/>
+                        <w:r>
+                          <w:rPr>
+                            <w:rFonts w:ascii="Comic Sans MS" w:hAnsi="Comic Sans MS"/>
+                            <w:sz w:val="24"/>
+                            <w:szCs w:val="24"/>
+                          </w:rPr>
+                          <w:t>логнат</w:t>
+                        </w:r>
+                        <w:proofErr w:type="spellEnd"/>
+                        <w:r>
+                          <w:rPr>
+                            <w:rFonts w:ascii="Comic Sans MS" w:hAnsi="Comic Sans MS"/>
+                            <w:sz w:val="24"/>
+                            <w:szCs w:val="24"/>
+                          </w:rPr>
+                          <w:t xml:space="preserve"> и вижда страницата на компанията си в системата</w:t>
+                        </w:r>
+                        <w:bookmarkEnd w:id="56"/>
                       </w:p>
                     </w:tc>
                     <w:tc>
@@ -17501,14 +18851,34 @@
                         <w:pPr>
                           <w:spacing w:before="120" w:after="0" w:line="240" w:lineRule="auto"/>
                         </w:pPr>
-                        <w:r>
-                          <w:rPr>
-                            <w:rFonts w:ascii="Comic Sans MS" w:hAnsi="Comic Sans MS"/>
-                            <w:sz w:val="24"/>
-                            <w:szCs w:val="24"/>
-                          </w:rPr>
-                          <w:t>Вижда че е в раздел „services“ и вижда една шаблонна услуга.</w:t>
-                        </w:r>
+                        <w:bookmarkStart w:id="57" w:name="_Hlk517045613"/>
+                        <w:r>
+                          <w:rPr>
+                            <w:rFonts w:ascii="Comic Sans MS" w:hAnsi="Comic Sans MS"/>
+                            <w:sz w:val="24"/>
+                            <w:szCs w:val="24"/>
+                          </w:rPr>
+                          <w:t>Вижда че е в раздел „</w:t>
+                        </w:r>
+                        <w:proofErr w:type="spellStart"/>
+                        <w:r>
+                          <w:rPr>
+                            <w:rFonts w:ascii="Comic Sans MS" w:hAnsi="Comic Sans MS"/>
+                            <w:sz w:val="24"/>
+                            <w:szCs w:val="24"/>
+                          </w:rPr>
+                          <w:t>services</w:t>
+                        </w:r>
+                        <w:proofErr w:type="spellEnd"/>
+                        <w:r>
+                          <w:rPr>
+                            <w:rFonts w:ascii="Comic Sans MS" w:hAnsi="Comic Sans MS"/>
+                            <w:sz w:val="24"/>
+                            <w:szCs w:val="24"/>
+                          </w:rPr>
+                          <w:t>“ и вижда една шаблонна услуга.</w:t>
+                        </w:r>
+                        <w:bookmarkEnd w:id="57"/>
                       </w:p>
                     </w:tc>
                     <w:tc>
@@ -17574,14 +18944,34 @@
                         <w:pPr>
                           <w:spacing w:before="120" w:after="0" w:line="240" w:lineRule="auto"/>
                         </w:pPr>
-                        <w:r>
-                          <w:rPr>
-                            <w:rFonts w:ascii="Comic Sans MS" w:hAnsi="Comic Sans MS"/>
-                            <w:sz w:val="24"/>
-                            <w:szCs w:val="24"/>
-                          </w:rPr>
-                          <w:t>Вижда бутона „partners“ отляво и го натиска</w:t>
-                        </w:r>
+                        <w:bookmarkStart w:id="58" w:name="_Hlk517045616"/>
+                        <w:r>
+                          <w:rPr>
+                            <w:rFonts w:ascii="Comic Sans MS" w:hAnsi="Comic Sans MS"/>
+                            <w:sz w:val="24"/>
+                            <w:szCs w:val="24"/>
+                          </w:rPr>
+                          <w:t>Вижда бутона „</w:t>
+                        </w:r>
+                        <w:proofErr w:type="spellStart"/>
+                        <w:r>
+                          <w:rPr>
+                            <w:rFonts w:ascii="Comic Sans MS" w:hAnsi="Comic Sans MS"/>
+                            <w:sz w:val="24"/>
+                            <w:szCs w:val="24"/>
+                          </w:rPr>
+                          <w:t>partners</w:t>
+                        </w:r>
+                        <w:proofErr w:type="spellEnd"/>
+                        <w:r>
+                          <w:rPr>
+                            <w:rFonts w:ascii="Comic Sans MS" w:hAnsi="Comic Sans MS"/>
+                            <w:sz w:val="24"/>
+                            <w:szCs w:val="24"/>
+                          </w:rPr>
+                          <w:t>“ отляво и го натиска</w:t>
+                        </w:r>
+                        <w:bookmarkEnd w:id="58"/>
                       </w:p>
                     </w:tc>
                     <w:tc>
@@ -17647,14 +19037,52 @@
                         <w:pPr>
                           <w:spacing w:before="120" w:after="0" w:line="240" w:lineRule="auto"/>
                         </w:pPr>
-                        <w:r>
-                          <w:rPr>
-                            <w:rFonts w:ascii="Comic Sans MS" w:hAnsi="Comic Sans MS"/>
-                            <w:sz w:val="24"/>
-                            <w:szCs w:val="24"/>
-                          </w:rPr>
-                          <w:t>Попада в раздел „partners“ и вижда че има бутон „propose“, натиска го</w:t>
-                        </w:r>
+                        <w:bookmarkStart w:id="59" w:name="_Hlk517045619"/>
+                        <w:r>
+                          <w:rPr>
+                            <w:rFonts w:ascii="Comic Sans MS" w:hAnsi="Comic Sans MS"/>
+                            <w:sz w:val="24"/>
+                            <w:szCs w:val="24"/>
+                          </w:rPr>
+                          <w:t>Попада в раздел „</w:t>
+                        </w:r>
+                        <w:proofErr w:type="spellStart"/>
+                        <w:r>
+                          <w:rPr>
+                            <w:rFonts w:ascii="Comic Sans MS" w:hAnsi="Comic Sans MS"/>
+                            <w:sz w:val="24"/>
+                            <w:szCs w:val="24"/>
+                          </w:rPr>
+                          <w:t>partners</w:t>
+                        </w:r>
+                        <w:proofErr w:type="spellEnd"/>
+                        <w:r>
+                          <w:rPr>
+                            <w:rFonts w:ascii="Comic Sans MS" w:hAnsi="Comic Sans MS"/>
+                            <w:sz w:val="24"/>
+                            <w:szCs w:val="24"/>
+                          </w:rPr>
+                          <w:t>“ и вижда че има бутон „</w:t>
+                        </w:r>
+                        <w:proofErr w:type="spellStart"/>
+                        <w:r>
+                          <w:rPr>
+                            <w:rFonts w:ascii="Comic Sans MS" w:hAnsi="Comic Sans MS"/>
+                            <w:sz w:val="24"/>
+                            <w:szCs w:val="24"/>
+                          </w:rPr>
+                          <w:t>propose</w:t>
+                        </w:r>
+                        <w:proofErr w:type="spellEnd"/>
+                        <w:r>
+                          <w:rPr>
+                            <w:rFonts w:ascii="Comic Sans MS" w:hAnsi="Comic Sans MS"/>
+                            <w:sz w:val="24"/>
+                            <w:szCs w:val="24"/>
+                          </w:rPr>
+                          <w:t>“, натиска го</w:t>
+                        </w:r>
+                        <w:bookmarkEnd w:id="59"/>
                       </w:p>
                     </w:tc>
                     <w:tc>
@@ -17720,6 +19148,7 @@
                         <w:pPr>
                           <w:spacing w:before="120" w:after="0" w:line="240" w:lineRule="auto"/>
                         </w:pPr>
+                        <w:bookmarkStart w:id="60" w:name="_Hlk517045622"/>
                         <w:r>
                           <w:rPr>
                             <w:rFonts w:ascii="Comic Sans MS" w:hAnsi="Comic Sans MS"/>
@@ -17728,6 +19157,7 @@
                           </w:rPr>
                           <w:t>Вижда форма за предлагане на партньорство</w:t>
                         </w:r>
+                        <w:bookmarkEnd w:id="60"/>
                       </w:p>
                     </w:tc>
                     <w:tc>
@@ -17793,6 +19223,7 @@
                         <w:pPr>
                           <w:spacing w:before="120" w:after="0" w:line="240" w:lineRule="auto"/>
                         </w:pPr>
+                        <w:bookmarkStart w:id="61" w:name="_Hlk517045626"/>
                         <w:r>
                           <w:rPr>
                             <w:rFonts w:ascii="Comic Sans MS" w:hAnsi="Comic Sans MS"/>
@@ -17801,6 +19232,7 @@
                           </w:rPr>
                           <w:t>Попълва всички необходими полета във формата</w:t>
                         </w:r>
+                        <w:bookmarkEnd w:id="61"/>
                       </w:p>
                     </w:tc>
                     <w:tc>
@@ -17866,14 +19298,54 @@
                         <w:pPr>
                           <w:spacing w:before="120" w:after="0" w:line="240" w:lineRule="auto"/>
                         </w:pPr>
-                        <w:r>
-                          <w:rPr>
-                            <w:rFonts w:ascii="Comic Sans MS" w:hAnsi="Comic Sans MS"/>
-                            <w:sz w:val="24"/>
-                            <w:szCs w:val="24"/>
-                          </w:rPr>
-                          <w:t>Натиска бутона „send proposal“</w:t>
-                        </w:r>
+                        <w:bookmarkStart w:id="62" w:name="_Hlk517045629"/>
+                        <w:bookmarkStart w:id="63" w:name="_GoBack"/>
+                        <w:r>
+                          <w:rPr>
+                            <w:rFonts w:ascii="Comic Sans MS" w:hAnsi="Comic Sans MS"/>
+                            <w:sz w:val="24"/>
+                            <w:szCs w:val="24"/>
+                          </w:rPr>
+                          <w:t>Натиска бутона „</w:t>
+                        </w:r>
+                        <w:proofErr w:type="spellStart"/>
+                        <w:r>
+                          <w:rPr>
+                            <w:rFonts w:ascii="Comic Sans MS" w:hAnsi="Comic Sans MS"/>
+                            <w:sz w:val="24"/>
+                            <w:szCs w:val="24"/>
+                          </w:rPr>
+                          <w:t>send</w:t>
+                        </w:r>
+                        <w:proofErr w:type="spellEnd"/>
+                        <w:r>
+                          <w:rPr>
+                            <w:rFonts w:ascii="Comic Sans MS" w:hAnsi="Comic Sans MS"/>
+                            <w:sz w:val="24"/>
+                            <w:szCs w:val="24"/>
+                          </w:rPr>
+                          <w:t xml:space="preserve"> </w:t>
+                        </w:r>
+                        <w:proofErr w:type="spellStart"/>
+                        <w:r>
+                          <w:rPr>
+                            <w:rFonts w:ascii="Comic Sans MS" w:hAnsi="Comic Sans MS"/>
+                            <w:sz w:val="24"/>
+                            <w:szCs w:val="24"/>
+                          </w:rPr>
+                          <w:t>proposal</w:t>
+                        </w:r>
+                        <w:proofErr w:type="spellEnd"/>
+                        <w:r>
+                          <w:rPr>
+                            <w:rFonts w:ascii="Comic Sans MS" w:hAnsi="Comic Sans MS"/>
+                            <w:sz w:val="24"/>
+                            <w:szCs w:val="24"/>
+                          </w:rPr>
+                          <w:t>“</w:t>
+                        </w:r>
+                        <w:bookmarkEnd w:id="62"/>
+                        <w:bookmarkEnd w:id="63"/>
                       </w:p>
                     </w:tc>
                     <w:tc>
@@ -18344,13 +19816,23 @@
                     </w:numPr>
                     <w:spacing w:after="0" w:line="240" w:lineRule="auto"/>
                   </w:pPr>
-                  <w:r>
-                    <w:rPr>
-                      <w:rFonts w:ascii="Comic Sans MS" w:hAnsi="Comic Sans MS"/>
-                      <w:sz w:val="24"/>
-                      <w:szCs w:val="24"/>
-                    </w:rPr>
-                    <w:t>Анотирани екрани</w:t>
+                  <w:proofErr w:type="spellStart"/>
+                  <w:r>
+                    <w:rPr>
+                      <w:rFonts w:ascii="Comic Sans MS" w:hAnsi="Comic Sans MS"/>
+                      <w:sz w:val="24"/>
+                      <w:szCs w:val="24"/>
+                    </w:rPr>
+                    <w:t>Анотирани</w:t>
+                  </w:r>
+                  <w:proofErr w:type="spellEnd"/>
+                  <w:r>
+                    <w:rPr>
+                      <w:rFonts w:ascii="Comic Sans MS" w:hAnsi="Comic Sans MS"/>
+                      <w:sz w:val="24"/>
+                      <w:szCs w:val="24"/>
+                    </w:rPr>
+                    <w:t xml:space="preserve"> екрани</w:t>
                   </w:r>
                 </w:p>
               </w:tc>
@@ -18443,7 +19925,7 @@
                     </w:rPr>
                     <w:lastRenderedPageBreak/>
                     <w:pict>
-                      <v:shape id="_x0000_i1094" type="#_x0000_t75" style="width:452.7pt;height:384.9pt">
+                      <v:shape id="_x0000_i1038" type="#_x0000_t75" style="width:452.7pt;height:384.9pt">
                         <v:imagedata r:id="rId21" o:title="add-partner"/>
                       </v:shape>
                     </w:pict>
@@ -18647,8 +20129,18 @@
                       <w:sz w:val="24"/>
                       <w:szCs w:val="24"/>
                     </w:rPr>
-                    <w:t>Владислав Тимофеев</w:t>
-                  </w:r>
+                    <w:t xml:space="preserve">Владислав </w:t>
+                  </w:r>
+                  <w:proofErr w:type="spellStart"/>
+                  <w:r>
+                    <w:rPr>
+                      <w:rFonts w:ascii="Comic Sans MS" w:hAnsi="Comic Sans MS"/>
+                      <w:sz w:val="24"/>
+                      <w:szCs w:val="24"/>
+                    </w:rPr>
+                    <w:t>Тимофеев</w:t>
+                  </w:r>
+                  <w:proofErr w:type="spellEnd"/>
                 </w:p>
               </w:tc>
             </w:tr>
@@ -19006,6 +20498,7 @@
                       <w:szCs w:val="24"/>
                     </w:rPr>
                   </w:pPr>
+                  <w:proofErr w:type="spellStart"/>
                   <w:r>
                     <w:rPr>
                       <w:rFonts w:ascii="Comic Sans MS" w:hAnsi="Comic Sans MS"/>
@@ -19013,7 +20506,17 @@
                       <w:szCs w:val="24"/>
                       <w:lang w:val="en-US"/>
                     </w:rPr>
-                    <w:t xml:space="preserve">Navigatio </w:t>
+                    <w:t>Navigatio</w:t>
+                  </w:r>
+                  <w:proofErr w:type="spellEnd"/>
+                  <w:r>
+                    <w:rPr>
+                      <w:rFonts w:ascii="Comic Sans MS" w:hAnsi="Comic Sans MS"/>
+                      <w:sz w:val="24"/>
+                      <w:szCs w:val="24"/>
+                      <w:lang w:val="en-US"/>
+                    </w:rPr>
+                    <w:t xml:space="preserve"> </w:t>
                   </w:r>
                   <w:r>
                     <w:rPr>
@@ -19095,17 +20598,7 @@
                       <w:sz w:val="24"/>
                       <w:szCs w:val="24"/>
                     </w:rPr>
-                    <w:t>С лекото следва да бъде постигната интеграция със посочените социални мрежи, което допълнително ще премахн</w:t>
-                  </w:r>
-                  <w:bookmarkStart w:id="2" w:name="_GoBack"/>
-                  <w:bookmarkEnd w:id="2"/>
-                  <w:r>
-                    <w:rPr>
-                      <w:rFonts w:ascii="Comic Sans MS" w:hAnsi="Comic Sans MS"/>
-                      <w:sz w:val="24"/>
-                      <w:szCs w:val="24"/>
-                    </w:rPr>
-                    <w:t>е пречки при планирането на подобни пътувания.</w:t>
+                    <w:t>С лекото следва да бъде постигната интеграция със посочените социални мрежи, което допълнително ще премахне пречки при планирането на подобни пътувания.</w:t>
                   </w:r>
                 </w:p>
               </w:tc>
@@ -19168,6 +20661,7 @@
         <w:docPartUnique/>
       </w:docPartObj>
     </w:sdtPr>
+    <w:sdtEndPr/>
     <w:sdtContent>
       <w:p>
         <w:pPr>
@@ -19862,6 +21356,7 @@
     <w:lsdException w:name="HTML Sample" w:semiHidden="1" w:unhideWhenUsed="1"/>
     <w:lsdException w:name="HTML Typewriter" w:semiHidden="1" w:unhideWhenUsed="1"/>
     <w:lsdException w:name="HTML Variable" w:semiHidden="1" w:unhideWhenUsed="1"/>
+    <w:lsdException w:name="Normal Table" w:semiHidden="1" w:unhideWhenUsed="1"/>
     <w:lsdException w:name="annotation subject" w:semiHidden="1" w:unhideWhenUsed="1"/>
     <w:lsdException w:name="No List" w:semiHidden="1" w:unhideWhenUsed="1"/>
     <w:lsdException w:name="Outline List 1" w:semiHidden="1" w:unhideWhenUsed="1"/>
@@ -19905,8 +21400,10 @@
     <w:lsdException w:name="Table Elegant" w:semiHidden="1" w:unhideWhenUsed="1"/>
     <w:lsdException w:name="Table Professional" w:semiHidden="1" w:unhideWhenUsed="1"/>
     <w:lsdException w:name="Table Subtle 1" w:semiHidden="1" w:unhideWhenUsed="1"/>
+    <w:lsdException w:name="Table Subtle 2" w:semiHidden="1" w:unhideWhenUsed="1"/>
     <w:lsdException w:name="Table Web 1" w:semiHidden="1" w:unhideWhenUsed="1"/>
     <w:lsdException w:name="Table Web 2" w:semiHidden="1" w:unhideWhenUsed="1"/>
+    <w:lsdException w:name="Table Web 3" w:semiHidden="1" w:unhideWhenUsed="1"/>
     <w:lsdException w:name="Balloon Text" w:semiHidden="1" w:unhideWhenUsed="1"/>
     <w:lsdException w:name="Table Grid" w:uiPriority="39"/>
     <w:lsdException w:name="Table Theme" w:semiHidden="1" w:unhideWhenUsed="1"/>
@@ -21304,7 +22801,7 @@
 </file>
 
 <file path=customXml/itemProps1.xml><?xml version="1.0" encoding="utf-8"?>
-<ds:datastoreItem xmlns:ds="http://schemas.openxmlformats.org/officeDocument/2006/customXml" ds:itemID="{5B894734-0DC0-43E0-973A-0C5C6C273F90}">
+<ds:datastoreItem xmlns:ds="http://schemas.openxmlformats.org/officeDocument/2006/customXml" ds:itemID="{3A35CC58-9647-419E-ABDB-E34D401CDBA5}">
   <ds:schemaRefs>
     <ds:schemaRef ds:uri="http://schemas.openxmlformats.org/officeDocument/2006/bibliography"/>
   </ds:schemaRefs>

</xml_diff>